<commit_message>
Add some extra question in introductory and threat modeling chapter of SSD midterm preparation
</commit_message>
<xml_diff>
--- a/1st semester/Secure Software Design/Mid-Preparation/Syllabus.docx
+++ b/1st semester/Secure Software Design/Mid-Preparation/Syllabus.docx
@@ -9,6 +9,12 @@
           <w:b/>
         </w:rPr>
       </w:pPr>
+      <w:r>
+        <w:rPr>
+          <w:b/>
+        </w:rPr>
+        <w:t xml:space="preserve">Chapter: </w:t>
+      </w:r>
       <w:r>
         <w:rPr>
           <w:b/>
@@ -1107,6 +1113,24 @@
         <w:pStyle w:val="ListParagraph"/>
         <w:rPr>
           <w:rFonts w:cstheme="minorHAnsi"/>
+          <w:sz w:val="16"/>
+          <w:szCs w:val="16"/>
+        </w:rPr>
+      </w:pPr>
+      <w:r>
+        <w:rPr>
+          <w:rFonts w:cstheme="minorHAnsi"/>
+          <w:sz w:val="16"/>
+          <w:szCs w:val="16"/>
+        </w:rPr>
+        <w:t>Cyber security is the practice of defending computers, servers, mobile devices, electronic systems, networks, and data from malicious attacks.</w:t>
+      </w:r>
+    </w:p>
+    <w:p>
+      <w:pPr>
+        <w:pStyle w:val="ListParagraph"/>
+        <w:rPr>
+          <w:rFonts w:cstheme="minorHAnsi"/>
           <w:sz w:val="20"/>
           <w:szCs w:val="20"/>
         </w:rPr>
@@ -1116,10 +1140,11 @@
           <w:noProof/>
           <w:lang w:eastAsia="en-GB"/>
         </w:rPr>
+        <w:lastRenderedPageBreak/>
         <w:drawing>
           <wp:inline distT="0" distB="0" distL="0" distR="0" wp14:anchorId="40FAEF35" wp14:editId="5832C65F">
-            <wp:extent cx="1403067" cy="1050202"/>
-            <wp:effectExtent l="0" t="0" r="6985" b="0"/>
+            <wp:extent cx="2152980" cy="1611517"/>
+            <wp:effectExtent l="0" t="0" r="0" b="8255"/>
             <wp:docPr id="9" name="Picture 8">
               <a:extLst xmlns:a="http://schemas.openxmlformats.org/drawingml/2006/main">
                 <a:ext uri="{FF2B5EF4-FFF2-40B4-BE49-F238E27FC236}">
@@ -1154,7 +1179,7 @@
                   <pic:spPr>
                     <a:xfrm>
                       <a:off x="0" y="0"/>
-                      <a:ext cx="1412298" cy="1057112"/>
+                      <a:ext cx="2183618" cy="1634449"/>
                     </a:xfrm>
                     <a:prstGeom prst="rect">
                       <a:avLst/>
@@ -1204,16 +1229,6 @@
         </w:rPr>
         <w:t>ICT Indices) organization to published the ranking?</w:t>
       </w:r>
-    </w:p>
-    <w:p>
-      <w:pPr>
-        <w:pStyle w:val="ListParagraph"/>
-        <w:rPr>
-          <w:rFonts w:cstheme="minorHAnsi"/>
-          <w:sz w:val="20"/>
-          <w:szCs w:val="20"/>
-        </w:rPr>
-      </w:pPr>
     </w:p>
     <w:tbl>
       <w:tblPr>
@@ -1253,7 +1268,6 @@
                 <w:sz w:val="20"/>
                 <w:szCs w:val="20"/>
               </w:rPr>
-              <w:lastRenderedPageBreak/>
               <w:t>Organization</w:t>
             </w:r>
           </w:p>
@@ -1475,25 +1489,7 @@
                 <w:szCs w:val="12"/>
                 <w:lang w:val="en-US"/>
               </w:rPr>
-              <w:t>In 2024, Bangladesh is in 91</w:t>
-            </w:r>
-            <w:r>
-              <w:rPr>
-                <w:rFonts w:cstheme="minorHAnsi"/>
-                <w:sz w:val="12"/>
-                <w:szCs w:val="12"/>
-                <w:lang w:val="en-US"/>
-              </w:rPr>
-              <w:t>th position</w:t>
-            </w:r>
-            <w:r>
-              <w:rPr>
-                <w:rFonts w:cstheme="minorHAnsi"/>
-                <w:sz w:val="12"/>
-                <w:szCs w:val="12"/>
-                <w:lang w:val="en-US"/>
-              </w:rPr>
-              <w:t>.</w:t>
+              <w:t>In 2024, Bangladesh is in 91th position.</w:t>
             </w:r>
           </w:p>
           <w:p>
@@ -2147,7 +2143,7 @@
     </w:tbl>
     <w:p>
       <w:pPr>
-        <w:pStyle w:val="ListParagraph"/>
+        <w:ind w:firstLine="720"/>
         <w:rPr>
           <w:rFonts w:cstheme="minorHAnsi"/>
           <w:sz w:val="20"/>
@@ -2157,13 +2153,165 @@
     </w:p>
     <w:p>
       <w:pPr>
+        <w:pStyle w:val="ListParagraph"/>
+        <w:numPr>
+          <w:ilvl w:val="0"/>
+          <w:numId w:val="15"/>
+        </w:numPr>
+        <w:rPr>
+          <w:rFonts w:cstheme="minorHAnsi"/>
+          <w:sz w:val="20"/>
+          <w:szCs w:val="20"/>
+        </w:rPr>
+      </w:pPr>
+      <w:r>
+        <w:rPr>
+          <w:rFonts w:cstheme="minorHAnsi"/>
+          <w:sz w:val="20"/>
+          <w:szCs w:val="20"/>
+        </w:rPr>
+        <w:t>Dimensions of cybersecurity: Capacity maturity Model (CMM)</w:t>
+      </w:r>
+    </w:p>
+    <w:p>
+      <w:pPr>
+        <w:pStyle w:val="ListParagraph"/>
+        <w:numPr>
+          <w:ilvl w:val="1"/>
+          <w:numId w:val="15"/>
+        </w:numPr>
+        <w:rPr>
+          <w:rFonts w:cstheme="minorHAnsi"/>
+          <w:sz w:val="20"/>
+          <w:szCs w:val="20"/>
+        </w:rPr>
+      </w:pPr>
+      <w:r>
+        <w:rPr>
+          <w:rFonts w:cstheme="minorHAnsi"/>
+          <w:sz w:val="20"/>
+          <w:szCs w:val="20"/>
+        </w:rPr>
+        <w:t>Developing Cyber Security Policy &amp; Strategy</w:t>
+      </w:r>
+    </w:p>
+    <w:p>
+      <w:pPr>
+        <w:pStyle w:val="ListParagraph"/>
+        <w:numPr>
+          <w:ilvl w:val="1"/>
+          <w:numId w:val="15"/>
+        </w:numPr>
+        <w:rPr>
+          <w:rFonts w:cstheme="minorHAnsi"/>
+          <w:sz w:val="20"/>
+          <w:szCs w:val="20"/>
+        </w:rPr>
+      </w:pPr>
+      <w:r>
+        <w:rPr>
+          <w:rFonts w:cstheme="minorHAnsi"/>
+          <w:sz w:val="20"/>
+          <w:szCs w:val="20"/>
+        </w:rPr>
+        <w:t>Encouraging responsible Cyber Security culture within society</w:t>
+      </w:r>
+    </w:p>
+    <w:p>
+      <w:pPr>
+        <w:pStyle w:val="ListParagraph"/>
+        <w:numPr>
+          <w:ilvl w:val="1"/>
+          <w:numId w:val="15"/>
+        </w:numPr>
+        <w:rPr>
+          <w:rFonts w:cstheme="minorHAnsi"/>
+          <w:sz w:val="20"/>
+          <w:szCs w:val="20"/>
+        </w:rPr>
+      </w:pPr>
+      <w:r>
+        <w:rPr>
+          <w:rFonts w:cstheme="minorHAnsi"/>
+          <w:sz w:val="20"/>
+          <w:szCs w:val="20"/>
+        </w:rPr>
+        <w:t>Building Cyber Security knowledge &amp; capacity</w:t>
+      </w:r>
+    </w:p>
+    <w:p>
+      <w:pPr>
+        <w:pStyle w:val="ListParagraph"/>
+        <w:numPr>
+          <w:ilvl w:val="1"/>
+          <w:numId w:val="15"/>
+        </w:numPr>
+        <w:rPr>
+          <w:rFonts w:cstheme="minorHAnsi"/>
+          <w:sz w:val="20"/>
+          <w:szCs w:val="20"/>
+        </w:rPr>
+      </w:pPr>
+      <w:r>
+        <w:rPr>
+          <w:rFonts w:cstheme="minorHAnsi"/>
+          <w:sz w:val="20"/>
+          <w:szCs w:val="20"/>
+        </w:rPr>
+        <w:t>Creating effective legal &amp; regulatory frameworks</w:t>
+      </w:r>
+    </w:p>
+    <w:p>
+      <w:pPr>
+        <w:pStyle w:val="ListParagraph"/>
+        <w:numPr>
+          <w:ilvl w:val="1"/>
+          <w:numId w:val="15"/>
+        </w:numPr>
+        <w:rPr>
+          <w:rFonts w:cstheme="minorHAnsi"/>
+          <w:sz w:val="20"/>
+          <w:szCs w:val="20"/>
+        </w:rPr>
+      </w:pPr>
+      <w:r>
+        <w:rPr>
+          <w:rFonts w:cstheme="minorHAnsi"/>
+          <w:sz w:val="20"/>
+          <w:szCs w:val="20"/>
+        </w:rPr>
+        <w:t>Controlling risks through standard &amp; technologies</w:t>
+      </w:r>
+    </w:p>
+    <w:p>
+      <w:pPr>
+        <w:pStyle w:val="ListParagraph"/>
+        <w:rPr>
+          <w:rFonts w:cstheme="minorHAnsi"/>
+          <w:sz w:val="20"/>
+          <w:szCs w:val="20"/>
+        </w:rPr>
+      </w:pPr>
+    </w:p>
+    <w:p>
+      <w:pPr>
         <w:ind w:left="360"/>
-        <w:rPr>
-          <w:rFonts w:cstheme="minorHAnsi"/>
-          <w:sz w:val="16"/>
-          <w:szCs w:val="16"/>
-        </w:rPr>
-      </w:pPr>
+      </w:pPr>
+      <w:r>
+        <w:rPr>
+          <w:b/>
+        </w:rPr>
+        <w:t xml:space="preserve">Chapter: </w:t>
+      </w:r>
+      <w:r>
+        <w:rPr>
+          <w:b/>
+        </w:rPr>
+        <w:t>Introduction to Secure Software Development:</w:t>
+      </w:r>
+      <w:r>
+        <w:t xml:space="preserve"> Overview of secure software development principles, Importance of integrating security into the software development life cycle (SDLC).</w:t>
+      </w:r>
     </w:p>
     <w:p>
       <w:pPr>
@@ -2173,30 +2321,61 @@
         <w:rPr>
           <w:b/>
         </w:rPr>
-        <w:t>Introduction to Secure Software Development:</w:t>
-      </w:r>
-      <w:r>
-        <w:t xml:space="preserve"> Overview of secure software development principles, Importance of integrating security into the software development life cycle (SDLC).</w:t>
+        <w:t xml:space="preserve">Chapter: </w:t>
+      </w:r>
+      <w:r>
+        <w:rPr>
+          <w:b/>
+        </w:rPr>
+        <w:t xml:space="preserve"> </w:t>
+      </w:r>
+      <w:r>
+        <w:rPr>
+          <w:b/>
+        </w:rPr>
+        <w:t>Security Requirements Engineering:</w:t>
+      </w:r>
+      <w:r>
+        <w:t xml:space="preserve"> Identifying and defining security requirements, integrating security requirements with functional requirements. </w:t>
       </w:r>
     </w:p>
     <w:p>
       <w:pPr>
         <w:ind w:left="360"/>
       </w:pPr>
+    </w:p>
+    <w:p>
+      <w:pPr>
+        <w:ind w:left="360"/>
+      </w:pPr>
+    </w:p>
+    <w:p>
+      <w:pPr>
+        <w:ind w:left="360"/>
+      </w:pPr>
+    </w:p>
+    <w:p>
+      <w:pPr>
+        <w:ind w:left="360"/>
+      </w:pPr>
+    </w:p>
+    <w:p>
+      <w:pPr>
+        <w:ind w:left="360"/>
+      </w:pPr>
       <w:r>
         <w:rPr>
           <w:b/>
         </w:rPr>
-        <w:t>Security Requirements Engineering:</w:t>
-      </w:r>
-      <w:r>
-        <w:t xml:space="preserve"> Identifying and defining security requirements, integrating security requirements with functional requirements. </w:t>
-      </w:r>
-    </w:p>
-    <w:p>
-      <w:pPr>
-        <w:ind w:left="360"/>
-      </w:pPr>
+        <w:lastRenderedPageBreak/>
+        <w:t xml:space="preserve">Chapter: </w:t>
+      </w:r>
+      <w:r>
+        <w:rPr>
+          <w:b/>
+        </w:rPr>
+        <w:t xml:space="preserve"> </w:t>
+      </w:r>
       <w:r>
         <w:rPr>
           <w:b/>
@@ -2214,11 +2393,23 @@
           <w:ilvl w:val="0"/>
           <w:numId w:val="10"/>
         </w:numPr>
-      </w:pPr>
-      <w:r>
+        <w:rPr>
+          <w:sz w:val="20"/>
+          <w:szCs w:val="20"/>
+        </w:rPr>
+      </w:pPr>
+      <w:r>
+        <w:rPr>
+          <w:sz w:val="20"/>
+          <w:szCs w:val="20"/>
+        </w:rPr>
         <w:t>Techniques for identifying and assess</w:t>
       </w:r>
       <w:r>
+        <w:rPr>
+          <w:sz w:val="20"/>
+          <w:szCs w:val="20"/>
+        </w:rPr>
         <w:t>ing potential security threats.</w:t>
       </w:r>
     </w:p>
@@ -2266,7 +2457,6 @@
         </w:rPr>
         <w:t xml:space="preserve">threat </w:t>
       </w:r>
-      <w:proofErr w:type="spellStart"/>
       <w:r>
         <w:rPr>
           <w:rStyle w:val="Strong"/>
@@ -2274,9 +2464,8 @@
           <w:sz w:val="12"/>
           <w:szCs w:val="12"/>
         </w:rPr>
-        <w:t>modeling</w:t>
-      </w:r>
-      <w:proofErr w:type="spellEnd"/>
+        <w:t>modelling</w:t>
+      </w:r>
       <w:r>
         <w:rPr>
           <w:rFonts w:cstheme="minorHAnsi"/>
@@ -2880,7 +3069,6 @@
           <w:sz w:val="12"/>
           <w:szCs w:val="12"/>
         </w:rPr>
-        <w:lastRenderedPageBreak/>
         <w:t>Prioritization</w:t>
       </w:r>
       <w:r>
@@ -2902,8 +3090,6 @@
           <w:szCs w:val="12"/>
         </w:rPr>
       </w:pPr>
-      <w:bookmarkStart w:id="0" w:name="_GoBack"/>
-      <w:bookmarkEnd w:id="0"/>
       <w:r>
         <w:rPr>
           <w:rFonts w:cstheme="minorHAnsi"/>
@@ -3438,6 +3624,24 @@
         </w:rPr>
         <w:t xml:space="preserve"> periodically to adapt to system changes and new emerging threats.</w:t>
       </w:r>
+    </w:p>
+    <w:p>
+      <w:pPr>
+        <w:pStyle w:val="ListParagraph"/>
+        <w:ind w:left="1080"/>
+      </w:pPr>
+    </w:p>
+    <w:p>
+      <w:pPr>
+        <w:pStyle w:val="ListParagraph"/>
+        <w:ind w:left="1080"/>
+      </w:pPr>
+    </w:p>
+    <w:p>
+      <w:pPr>
+        <w:pStyle w:val="ListParagraph"/>
+        <w:ind w:left="1080"/>
+      </w:pPr>
     </w:p>
     <w:p>
       <w:pPr>
@@ -3452,11 +3656,24 @@
           <w:ilvl w:val="0"/>
           <w:numId w:val="10"/>
         </w:numPr>
-      </w:pPr>
-      <w:r>
+        <w:rPr>
+          <w:sz w:val="20"/>
+          <w:szCs w:val="20"/>
+        </w:rPr>
+      </w:pPr>
+      <w:r>
+        <w:rPr>
+          <w:sz w:val="20"/>
+          <w:szCs w:val="20"/>
+        </w:rPr>
+        <w:lastRenderedPageBreak/>
         <w:t>C</w:t>
       </w:r>
       <w:r>
+        <w:rPr>
+          <w:sz w:val="20"/>
+          <w:szCs w:val="20"/>
+        </w:rPr>
         <w:t xml:space="preserve">reating threat models to analyse and prioritize risks. </w:t>
       </w:r>
     </w:p>
@@ -3913,8 +4130,233 @@
     </w:p>
     <w:p>
       <w:pPr>
-        <w:ind w:left="360"/>
-      </w:pPr>
+        <w:pStyle w:val="ListParagraph"/>
+        <w:numPr>
+          <w:ilvl w:val="0"/>
+          <w:numId w:val="10"/>
+        </w:numPr>
+      </w:pPr>
+      <w:r>
+        <w:rPr>
+          <w:sz w:val="20"/>
+          <w:szCs w:val="20"/>
+        </w:rPr>
+        <w:t>What is Threat &amp; Threat Modelling? Describe the Key concepts of threat modelling.</w:t>
+      </w:r>
+    </w:p>
+    <w:p>
+      <w:pPr>
+        <w:pStyle w:val="ListParagraph"/>
+        <w:ind w:left="1080"/>
+        <w:rPr>
+          <w:sz w:val="16"/>
+          <w:szCs w:val="16"/>
+        </w:rPr>
+      </w:pPr>
+      <w:r>
+        <w:rPr>
+          <w:b/>
+          <w:sz w:val="16"/>
+          <w:szCs w:val="16"/>
+        </w:rPr>
+        <w:t>Threat</w:t>
+      </w:r>
+      <w:r>
+        <w:rPr>
+          <w:b/>
+          <w:sz w:val="16"/>
+          <w:szCs w:val="16"/>
+        </w:rPr>
+        <w:t xml:space="preserve">: </w:t>
+      </w:r>
+      <w:r>
+        <w:rPr>
+          <w:sz w:val="16"/>
+          <w:szCs w:val="16"/>
+        </w:rPr>
+        <w:t>In Cyber Security threat is malicious activity to gain un authorized access.</w:t>
+      </w:r>
+    </w:p>
+    <w:p>
+      <w:pPr>
+        <w:pStyle w:val="ListParagraph"/>
+        <w:ind w:left="1080"/>
+        <w:rPr>
+          <w:sz w:val="16"/>
+          <w:szCs w:val="16"/>
+        </w:rPr>
+      </w:pPr>
+      <w:r>
+        <w:rPr>
+          <w:b/>
+          <w:sz w:val="16"/>
+          <w:szCs w:val="16"/>
+        </w:rPr>
+        <w:t xml:space="preserve">Threat Modelling: </w:t>
+      </w:r>
+      <w:r>
+        <w:rPr>
+          <w:sz w:val="16"/>
+          <w:szCs w:val="16"/>
+        </w:rPr>
+        <w:t xml:space="preserve">Threat modelling is the structured approach to identifying, </w:t>
+      </w:r>
+      <w:r>
+        <w:rPr>
+          <w:sz w:val="16"/>
+          <w:szCs w:val="16"/>
+          <w:lang w:val="en-US"/>
+        </w:rPr>
+        <w:t>prioritizing</w:t>
+      </w:r>
+      <w:r>
+        <w:rPr>
+          <w:sz w:val="16"/>
+          <w:szCs w:val="16"/>
+        </w:rPr>
+        <w:t xml:space="preserve"> and mitigating the security threats to the systems, applications and networks.</w:t>
+      </w:r>
+    </w:p>
+    <w:p>
+      <w:pPr>
+        <w:pStyle w:val="ListParagraph"/>
+        <w:ind w:left="1080"/>
+        <w:rPr>
+          <w:sz w:val="16"/>
+          <w:szCs w:val="16"/>
+        </w:rPr>
+      </w:pPr>
+      <w:r>
+        <w:rPr>
+          <w:b/>
+          <w:sz w:val="16"/>
+          <w:szCs w:val="16"/>
+        </w:rPr>
+        <w:t>Key Concepts of Threat Modelling:</w:t>
+      </w:r>
+    </w:p>
+    <w:p>
+      <w:pPr>
+        <w:pStyle w:val="ListParagraph"/>
+        <w:numPr>
+          <w:ilvl w:val="2"/>
+          <w:numId w:val="25"/>
+        </w:numPr>
+        <w:rPr>
+          <w:sz w:val="16"/>
+          <w:szCs w:val="16"/>
+        </w:rPr>
+      </w:pPr>
+      <w:r>
+        <w:rPr>
+          <w:sz w:val="16"/>
+          <w:szCs w:val="16"/>
+        </w:rPr>
+        <w:t>Assets</w:t>
+      </w:r>
+    </w:p>
+    <w:p>
+      <w:pPr>
+        <w:pStyle w:val="ListParagraph"/>
+        <w:numPr>
+          <w:ilvl w:val="2"/>
+          <w:numId w:val="25"/>
+        </w:numPr>
+        <w:rPr>
+          <w:sz w:val="16"/>
+          <w:szCs w:val="16"/>
+        </w:rPr>
+      </w:pPr>
+      <w:r>
+        <w:rPr>
+          <w:sz w:val="16"/>
+          <w:szCs w:val="16"/>
+        </w:rPr>
+        <w:t>Threat</w:t>
+      </w:r>
+    </w:p>
+    <w:p>
+      <w:pPr>
+        <w:pStyle w:val="ListParagraph"/>
+        <w:numPr>
+          <w:ilvl w:val="2"/>
+          <w:numId w:val="25"/>
+        </w:numPr>
+        <w:rPr>
+          <w:sz w:val="16"/>
+          <w:szCs w:val="16"/>
+        </w:rPr>
+      </w:pPr>
+      <w:r>
+        <w:rPr>
+          <w:sz w:val="16"/>
+          <w:szCs w:val="16"/>
+        </w:rPr>
+        <w:t>Vulne</w:t>
+      </w:r>
+      <w:r>
+        <w:rPr>
+          <w:sz w:val="16"/>
+          <w:szCs w:val="16"/>
+        </w:rPr>
+        <w:t>r</w:t>
+      </w:r>
+      <w:r>
+        <w:rPr>
+          <w:sz w:val="16"/>
+          <w:szCs w:val="16"/>
+        </w:rPr>
+        <w:t>abilities</w:t>
+      </w:r>
+    </w:p>
+    <w:p>
+      <w:pPr>
+        <w:pStyle w:val="ListParagraph"/>
+        <w:numPr>
+          <w:ilvl w:val="2"/>
+          <w:numId w:val="25"/>
+        </w:numPr>
+        <w:rPr>
+          <w:sz w:val="16"/>
+          <w:szCs w:val="16"/>
+        </w:rPr>
+      </w:pPr>
+      <w:r>
+        <w:rPr>
+          <w:sz w:val="16"/>
+          <w:szCs w:val="16"/>
+        </w:rPr>
+        <w:t xml:space="preserve"> </w:t>
+      </w:r>
+      <w:r>
+        <w:rPr>
+          <w:sz w:val="16"/>
+          <w:szCs w:val="16"/>
+        </w:rPr>
+        <w:t>Attack surface</w:t>
+      </w:r>
+    </w:p>
+    <w:p>
+      <w:pPr>
+        <w:pStyle w:val="ListParagraph"/>
+        <w:numPr>
+          <w:ilvl w:val="2"/>
+          <w:numId w:val="25"/>
+        </w:numPr>
+        <w:rPr>
+          <w:sz w:val="16"/>
+          <w:szCs w:val="16"/>
+        </w:rPr>
+      </w:pPr>
+      <w:r>
+        <w:rPr>
+          <w:sz w:val="16"/>
+          <w:szCs w:val="16"/>
+        </w:rPr>
+        <w:t>Mitigating</w:t>
+      </w:r>
+      <w:bookmarkStart w:id="0" w:name="_GoBack"/>
+      <w:bookmarkEnd w:id="0"/>
     </w:p>
     <w:p>
       <w:pPr>
@@ -3976,7 +4418,7 @@
         <w:sz w:val="20"/>
       </w:rPr>
     </w:lvl>
-    <w:lvl w:ilvl="1" w:tentative="1">
+    <w:lvl w:ilvl="1">
       <w:start w:val="1"/>
       <w:numFmt w:val="bullet"/>
       <w:lvlText w:val="o"/>
@@ -3992,7 +4434,7 @@
         <w:sz w:val="20"/>
       </w:rPr>
     </w:lvl>
-    <w:lvl w:ilvl="2" w:tentative="1">
+    <w:lvl w:ilvl="2">
       <w:start w:val="1"/>
       <w:numFmt w:val="bullet"/>
       <w:lvlText w:val=""/>
@@ -6270,7 +6712,7 @@
         <w:rFonts w:hint="default"/>
       </w:rPr>
     </w:lvl>
-    <w:lvl w:ilvl="1" w:tplc="08090019" w:tentative="1">
+    <w:lvl w:ilvl="1" w:tplc="08090019">
       <w:start w:val="1"/>
       <w:numFmt w:val="lowerLetter"/>
       <w:lvlText w:val="%2."/>
@@ -7559,7 +8001,6 @@
   <w:style w:type="character" w:default="1" w:styleId="DefaultParagraphFont">
     <w:name w:val="Default Paragraph Font"/>
     <w:uiPriority w:val="1"/>
-    <w:semiHidden/>
     <w:unhideWhenUsed/>
   </w:style>
   <w:style w:type="table" w:default="1" w:styleId="TableNormal">

</xml_diff>

<commit_message>
Add SDLC question in SSD mid preparation
</commit_message>
<xml_diff>
--- a/1st semester/Secure Software Design/Mid-Preparation/Syllabus.docx
+++ b/1st semester/Secure Software Design/Mid-Preparation/Syllabus.docx
@@ -2310,7 +2310,2239 @@
         <w:t>Introduction to Secure Software Development:</w:t>
       </w:r>
       <w:r>
-        <w:t xml:space="preserve"> Overview of secure software development principles, Importance of integrating security into the software development life cycle (SDLC).</w:t>
+        <w:t xml:space="preserve"> </w:t>
+      </w:r>
+    </w:p>
+    <w:p>
+      <w:pPr>
+        <w:pStyle w:val="ListParagraph"/>
+        <w:numPr>
+          <w:ilvl w:val="0"/>
+          <w:numId w:val="26"/>
+        </w:numPr>
+        <w:rPr>
+          <w:sz w:val="20"/>
+          <w:szCs w:val="20"/>
+        </w:rPr>
+      </w:pPr>
+      <w:r>
+        <w:rPr>
+          <w:sz w:val="20"/>
+          <w:szCs w:val="20"/>
+        </w:rPr>
+        <w:t>Overview of secure s</w:t>
+      </w:r>
+      <w:r>
+        <w:rPr>
+          <w:sz w:val="20"/>
+          <w:szCs w:val="20"/>
+        </w:rPr>
+        <w:t>oftware development principles</w:t>
+      </w:r>
+    </w:p>
+    <w:p>
+      <w:pPr>
+        <w:spacing w:before="100" w:beforeAutospacing="1" w:after="100" w:afterAutospacing="1" w:line="240" w:lineRule="auto"/>
+        <w:ind w:left="720"/>
+        <w:rPr>
+          <w:rFonts w:eastAsia="Times New Roman" w:cstheme="minorHAnsi"/>
+          <w:sz w:val="16"/>
+          <w:szCs w:val="16"/>
+          <w:lang w:eastAsia="en-GB"/>
+        </w:rPr>
+      </w:pPr>
+      <w:r>
+        <w:rPr>
+          <w:rFonts w:eastAsia="Times New Roman" w:cstheme="minorHAnsi"/>
+          <w:sz w:val="16"/>
+          <w:szCs w:val="16"/>
+          <w:lang w:eastAsia="en-GB"/>
+        </w:rPr>
+        <w:t>Secure software development involves embedding security throughout the Software Development Life Cycle (SDLC). This proactive approach ensures that security is not an afterthought but a core component of software design and implementation. Key principles include:</w:t>
+      </w:r>
+    </w:p>
+    <w:p>
+      <w:pPr>
+        <w:numPr>
+          <w:ilvl w:val="0"/>
+          <w:numId w:val="27"/>
+        </w:numPr>
+        <w:tabs>
+          <w:tab w:val="clear" w:pos="720"/>
+          <w:tab w:val="num" w:pos="1440"/>
+        </w:tabs>
+        <w:spacing w:before="100" w:beforeAutospacing="1" w:after="100" w:afterAutospacing="1" w:line="240" w:lineRule="auto"/>
+        <w:ind w:left="1440"/>
+        <w:rPr>
+          <w:rFonts w:eastAsia="Times New Roman" w:cstheme="minorHAnsi"/>
+          <w:sz w:val="16"/>
+          <w:szCs w:val="16"/>
+          <w:lang w:eastAsia="en-GB"/>
+        </w:rPr>
+      </w:pPr>
+      <w:r>
+        <w:rPr>
+          <w:rFonts w:eastAsia="Times New Roman" w:cstheme="minorHAnsi"/>
+          <w:b/>
+          <w:bCs/>
+          <w:sz w:val="16"/>
+          <w:szCs w:val="16"/>
+          <w:lang w:eastAsia="en-GB"/>
+        </w:rPr>
+        <w:t>Security Requirement Engineering (SRE)</w:t>
+      </w:r>
+      <w:r>
+        <w:rPr>
+          <w:rFonts w:eastAsia="Times New Roman" w:cstheme="minorHAnsi"/>
+          <w:sz w:val="16"/>
+          <w:szCs w:val="16"/>
+          <w:lang w:eastAsia="en-GB"/>
+        </w:rPr>
+        <w:t>: Incorporating security requirements from the planning phase.</w:t>
+      </w:r>
+    </w:p>
+    <w:p>
+      <w:pPr>
+        <w:numPr>
+          <w:ilvl w:val="0"/>
+          <w:numId w:val="27"/>
+        </w:numPr>
+        <w:tabs>
+          <w:tab w:val="clear" w:pos="720"/>
+          <w:tab w:val="num" w:pos="1440"/>
+        </w:tabs>
+        <w:spacing w:before="100" w:beforeAutospacing="1" w:after="100" w:afterAutospacing="1" w:line="240" w:lineRule="auto"/>
+        <w:ind w:left="1440"/>
+        <w:rPr>
+          <w:rFonts w:eastAsia="Times New Roman" w:cstheme="minorHAnsi"/>
+          <w:sz w:val="16"/>
+          <w:szCs w:val="16"/>
+          <w:lang w:eastAsia="en-GB"/>
+        </w:rPr>
+      </w:pPr>
+      <w:r>
+        <w:rPr>
+          <w:rFonts w:eastAsia="Times New Roman" w:cstheme="minorHAnsi"/>
+          <w:b/>
+          <w:bCs/>
+          <w:sz w:val="16"/>
+          <w:szCs w:val="16"/>
+          <w:lang w:eastAsia="en-GB"/>
+        </w:rPr>
+        <w:t>Secure Design Patterns</w:t>
+      </w:r>
+      <w:r>
+        <w:rPr>
+          <w:rFonts w:eastAsia="Times New Roman" w:cstheme="minorHAnsi"/>
+          <w:sz w:val="16"/>
+          <w:szCs w:val="16"/>
+          <w:lang w:eastAsia="en-GB"/>
+        </w:rPr>
+        <w:t>: Applying best practices like input validation, encryption, and proper authentication during the design phase.</w:t>
+      </w:r>
+    </w:p>
+    <w:p>
+      <w:pPr>
+        <w:numPr>
+          <w:ilvl w:val="0"/>
+          <w:numId w:val="27"/>
+        </w:numPr>
+        <w:tabs>
+          <w:tab w:val="clear" w:pos="720"/>
+          <w:tab w:val="num" w:pos="1440"/>
+        </w:tabs>
+        <w:spacing w:before="100" w:beforeAutospacing="1" w:after="100" w:afterAutospacing="1" w:line="240" w:lineRule="auto"/>
+        <w:ind w:left="1440"/>
+        <w:rPr>
+          <w:rFonts w:eastAsia="Times New Roman" w:cstheme="minorHAnsi"/>
+          <w:sz w:val="16"/>
+          <w:szCs w:val="16"/>
+          <w:lang w:eastAsia="en-GB"/>
+        </w:rPr>
+      </w:pPr>
+      <w:r>
+        <w:rPr>
+          <w:rFonts w:eastAsia="Times New Roman" w:cstheme="minorHAnsi"/>
+          <w:b/>
+          <w:bCs/>
+          <w:sz w:val="16"/>
+          <w:szCs w:val="16"/>
+          <w:lang w:eastAsia="en-GB"/>
+        </w:rPr>
+        <w:t>Secure Coding Practices</w:t>
+      </w:r>
+      <w:r>
+        <w:rPr>
+          <w:rFonts w:eastAsia="Times New Roman" w:cstheme="minorHAnsi"/>
+          <w:sz w:val="16"/>
+          <w:szCs w:val="16"/>
+          <w:lang w:eastAsia="en-GB"/>
+        </w:rPr>
+        <w:t>: Reviewing code with a focus on security during development.</w:t>
+      </w:r>
+    </w:p>
+    <w:p>
+      <w:pPr>
+        <w:numPr>
+          <w:ilvl w:val="0"/>
+          <w:numId w:val="27"/>
+        </w:numPr>
+        <w:tabs>
+          <w:tab w:val="clear" w:pos="720"/>
+          <w:tab w:val="num" w:pos="1440"/>
+        </w:tabs>
+        <w:spacing w:before="100" w:beforeAutospacing="1" w:after="100" w:afterAutospacing="1" w:line="240" w:lineRule="auto"/>
+        <w:ind w:left="1440"/>
+        <w:rPr>
+          <w:rFonts w:eastAsia="Times New Roman" w:cstheme="minorHAnsi"/>
+          <w:sz w:val="16"/>
+          <w:szCs w:val="16"/>
+          <w:lang w:eastAsia="en-GB"/>
+        </w:rPr>
+      </w:pPr>
+      <w:r>
+        <w:rPr>
+          <w:rFonts w:eastAsia="Times New Roman" w:cstheme="minorHAnsi"/>
+          <w:b/>
+          <w:bCs/>
+          <w:sz w:val="16"/>
+          <w:szCs w:val="16"/>
+          <w:lang w:eastAsia="en-GB"/>
+        </w:rPr>
+        <w:t>Dynamic Application Security Testing (DAST)</w:t>
+      </w:r>
+      <w:r>
+        <w:rPr>
+          <w:rFonts w:eastAsia="Times New Roman" w:cstheme="minorHAnsi"/>
+          <w:sz w:val="16"/>
+          <w:szCs w:val="16"/>
+          <w:lang w:eastAsia="en-GB"/>
+        </w:rPr>
+        <w:t>: Testing running applications to identify vulnerabilities.</w:t>
+      </w:r>
+    </w:p>
+    <w:p>
+      <w:pPr>
+        <w:numPr>
+          <w:ilvl w:val="0"/>
+          <w:numId w:val="27"/>
+        </w:numPr>
+        <w:tabs>
+          <w:tab w:val="clear" w:pos="720"/>
+          <w:tab w:val="num" w:pos="1440"/>
+        </w:tabs>
+        <w:spacing w:before="100" w:beforeAutospacing="1" w:after="100" w:afterAutospacing="1" w:line="240" w:lineRule="auto"/>
+        <w:ind w:left="1440"/>
+        <w:rPr>
+          <w:rFonts w:eastAsia="Times New Roman" w:cstheme="minorHAnsi"/>
+          <w:sz w:val="16"/>
+          <w:szCs w:val="16"/>
+          <w:lang w:eastAsia="en-GB"/>
+        </w:rPr>
+      </w:pPr>
+      <w:r>
+        <w:rPr>
+          <w:rFonts w:eastAsia="Times New Roman" w:cstheme="minorHAnsi"/>
+          <w:b/>
+          <w:bCs/>
+          <w:sz w:val="16"/>
+          <w:szCs w:val="16"/>
+          <w:lang w:eastAsia="en-GB"/>
+        </w:rPr>
+        <w:t>Secure Deployment</w:t>
+      </w:r>
+      <w:r>
+        <w:rPr>
+          <w:rFonts w:eastAsia="Times New Roman" w:cstheme="minorHAnsi"/>
+          <w:sz w:val="16"/>
+          <w:szCs w:val="16"/>
+          <w:lang w:eastAsia="en-GB"/>
+        </w:rPr>
+        <w:t>: Ensuring that configurations are safe and secure at the deployment stage.</w:t>
+      </w:r>
+    </w:p>
+    <w:p>
+      <w:pPr>
+        <w:numPr>
+          <w:ilvl w:val="0"/>
+          <w:numId w:val="27"/>
+        </w:numPr>
+        <w:tabs>
+          <w:tab w:val="clear" w:pos="720"/>
+          <w:tab w:val="num" w:pos="1440"/>
+        </w:tabs>
+        <w:spacing w:before="100" w:beforeAutospacing="1" w:after="100" w:afterAutospacing="1" w:line="240" w:lineRule="auto"/>
+        <w:ind w:left="1440"/>
+        <w:rPr>
+          <w:rFonts w:eastAsia="Times New Roman" w:cstheme="minorHAnsi"/>
+          <w:sz w:val="16"/>
+          <w:szCs w:val="16"/>
+          <w:lang w:eastAsia="en-GB"/>
+        </w:rPr>
+      </w:pPr>
+      <w:r>
+        <w:rPr>
+          <w:rFonts w:eastAsia="Times New Roman" w:cstheme="minorHAnsi"/>
+          <w:b/>
+          <w:bCs/>
+          <w:sz w:val="16"/>
+          <w:szCs w:val="16"/>
+          <w:lang w:eastAsia="en-GB"/>
+        </w:rPr>
+        <w:lastRenderedPageBreak/>
+        <w:t>Continuous Monitoring and Maintenance</w:t>
+      </w:r>
+      <w:r>
+        <w:rPr>
+          <w:rFonts w:eastAsia="Times New Roman" w:cstheme="minorHAnsi"/>
+          <w:sz w:val="16"/>
+          <w:szCs w:val="16"/>
+          <w:lang w:eastAsia="en-GB"/>
+        </w:rPr>
+        <w:t>: Regular patching, auditing, and incident response planning post-deployment.</w:t>
+      </w:r>
+    </w:p>
+    <w:p>
+      <w:pPr>
+        <w:spacing w:beforeAutospacing="1" w:after="100" w:afterAutospacing="1" w:line="240" w:lineRule="auto"/>
+        <w:ind w:left="720"/>
+        <w:rPr>
+          <w:rFonts w:eastAsia="Times New Roman" w:cstheme="minorHAnsi"/>
+          <w:sz w:val="16"/>
+          <w:szCs w:val="16"/>
+          <w:lang w:eastAsia="en-GB"/>
+        </w:rPr>
+      </w:pPr>
+      <w:r>
+        <w:rPr>
+          <w:rFonts w:eastAsia="Times New Roman" w:cstheme="minorHAnsi"/>
+          <w:sz w:val="16"/>
+          <w:szCs w:val="16"/>
+          <w:lang w:eastAsia="en-GB"/>
+        </w:rPr>
+        <w:t>“Integrating security into the SDLC is not optional—it is a necessity in modern software development.”</w:t>
+      </w:r>
+    </w:p>
+    <w:p>
+      <w:pPr>
+        <w:pStyle w:val="ListParagraph"/>
+        <w:rPr>
+          <w:sz w:val="20"/>
+          <w:szCs w:val="20"/>
+        </w:rPr>
+      </w:pPr>
+    </w:p>
+    <w:p>
+      <w:pPr>
+        <w:pStyle w:val="ListParagraph"/>
+        <w:numPr>
+          <w:ilvl w:val="0"/>
+          <w:numId w:val="26"/>
+        </w:numPr>
+        <w:rPr>
+          <w:sz w:val="20"/>
+          <w:szCs w:val="20"/>
+        </w:rPr>
+      </w:pPr>
+      <w:r>
+        <w:rPr>
+          <w:sz w:val="20"/>
+          <w:szCs w:val="20"/>
+        </w:rPr>
+        <w:t>Importance of integrating security into the software development life cycle (SDLC).</w:t>
+      </w:r>
+    </w:p>
+    <w:p>
+      <w:pPr>
+        <w:spacing w:before="100" w:beforeAutospacing="1" w:after="100" w:afterAutospacing="1" w:line="240" w:lineRule="auto"/>
+        <w:ind w:left="720"/>
+        <w:rPr>
+          <w:rFonts w:eastAsia="Times New Roman" w:cstheme="minorHAnsi"/>
+          <w:sz w:val="16"/>
+          <w:szCs w:val="16"/>
+          <w:lang w:eastAsia="en-GB"/>
+        </w:rPr>
+      </w:pPr>
+      <w:r>
+        <w:rPr>
+          <w:rFonts w:eastAsia="Times New Roman" w:cstheme="minorHAnsi"/>
+          <w:sz w:val="16"/>
+          <w:szCs w:val="16"/>
+          <w:lang w:eastAsia="en-GB"/>
+        </w:rPr>
+        <w:t>The slides highlight several reasons why security should be integrated into every phase of the SDLC:</w:t>
+      </w:r>
+    </w:p>
+    <w:p>
+      <w:pPr>
+        <w:numPr>
+          <w:ilvl w:val="0"/>
+          <w:numId w:val="28"/>
+        </w:numPr>
+        <w:tabs>
+          <w:tab w:val="clear" w:pos="720"/>
+          <w:tab w:val="num" w:pos="1440"/>
+        </w:tabs>
+        <w:spacing w:before="100" w:beforeAutospacing="1" w:after="100" w:afterAutospacing="1" w:line="240" w:lineRule="auto"/>
+        <w:ind w:left="1440"/>
+        <w:rPr>
+          <w:rFonts w:eastAsia="Times New Roman" w:cstheme="minorHAnsi"/>
+          <w:sz w:val="16"/>
+          <w:szCs w:val="16"/>
+          <w:lang w:eastAsia="en-GB"/>
+        </w:rPr>
+      </w:pPr>
+      <w:r>
+        <w:rPr>
+          <w:rFonts w:eastAsia="Times New Roman" w:cstheme="minorHAnsi"/>
+          <w:b/>
+          <w:bCs/>
+          <w:sz w:val="16"/>
+          <w:szCs w:val="16"/>
+          <w:lang w:eastAsia="en-GB"/>
+        </w:rPr>
+        <w:t>Early Detection and Mitigation of Vulnerabilities</w:t>
+      </w:r>
+    </w:p>
+    <w:p>
+      <w:pPr>
+        <w:numPr>
+          <w:ilvl w:val="1"/>
+          <w:numId w:val="28"/>
+        </w:numPr>
+        <w:tabs>
+          <w:tab w:val="clear" w:pos="1440"/>
+          <w:tab w:val="num" w:pos="2160"/>
+        </w:tabs>
+        <w:spacing w:before="100" w:beforeAutospacing="1" w:after="100" w:afterAutospacing="1" w:line="240" w:lineRule="auto"/>
+        <w:ind w:left="2160"/>
+        <w:rPr>
+          <w:rFonts w:eastAsia="Times New Roman" w:cstheme="minorHAnsi"/>
+          <w:sz w:val="16"/>
+          <w:szCs w:val="16"/>
+          <w:lang w:eastAsia="en-GB"/>
+        </w:rPr>
+      </w:pPr>
+      <w:r>
+        <w:rPr>
+          <w:rFonts w:eastAsia="Times New Roman" w:cstheme="minorHAnsi"/>
+          <w:sz w:val="16"/>
+          <w:szCs w:val="16"/>
+          <w:lang w:eastAsia="en-GB"/>
+        </w:rPr>
+        <w:t>Fixing security issues early is far cheaper than post-deployment fixes.</w:t>
+      </w:r>
+    </w:p>
+    <w:p>
+      <w:pPr>
+        <w:numPr>
+          <w:ilvl w:val="1"/>
+          <w:numId w:val="28"/>
+        </w:numPr>
+        <w:tabs>
+          <w:tab w:val="clear" w:pos="1440"/>
+          <w:tab w:val="num" w:pos="2160"/>
+        </w:tabs>
+        <w:spacing w:before="100" w:beforeAutospacing="1" w:after="100" w:afterAutospacing="1" w:line="240" w:lineRule="auto"/>
+        <w:ind w:left="2160"/>
+        <w:rPr>
+          <w:rFonts w:eastAsia="Times New Roman" w:cstheme="minorHAnsi"/>
+          <w:sz w:val="16"/>
+          <w:szCs w:val="16"/>
+          <w:lang w:eastAsia="en-GB"/>
+        </w:rPr>
+      </w:pPr>
+      <w:r>
+        <w:rPr>
+          <w:rFonts w:eastAsia="Times New Roman" w:cstheme="minorHAnsi"/>
+          <w:sz w:val="16"/>
+          <w:szCs w:val="16"/>
+          <w:lang w:eastAsia="en-GB"/>
+        </w:rPr>
+        <w:t>Helps prevent critical flaws from reaching production.</w:t>
+      </w:r>
+    </w:p>
+    <w:p>
+      <w:pPr>
+        <w:numPr>
+          <w:ilvl w:val="0"/>
+          <w:numId w:val="28"/>
+        </w:numPr>
+        <w:tabs>
+          <w:tab w:val="clear" w:pos="720"/>
+          <w:tab w:val="num" w:pos="1440"/>
+        </w:tabs>
+        <w:spacing w:before="100" w:beforeAutospacing="1" w:after="100" w:afterAutospacing="1" w:line="240" w:lineRule="auto"/>
+        <w:ind w:left="1440"/>
+        <w:rPr>
+          <w:rFonts w:eastAsia="Times New Roman" w:cstheme="minorHAnsi"/>
+          <w:sz w:val="16"/>
+          <w:szCs w:val="16"/>
+          <w:lang w:eastAsia="en-GB"/>
+        </w:rPr>
+      </w:pPr>
+      <w:r>
+        <w:rPr>
+          <w:rFonts w:eastAsia="Times New Roman" w:cstheme="minorHAnsi"/>
+          <w:b/>
+          <w:bCs/>
+          <w:sz w:val="16"/>
+          <w:szCs w:val="16"/>
+          <w:lang w:eastAsia="en-GB"/>
+        </w:rPr>
+        <w:t>Reduced Cost of Fixes</w:t>
+      </w:r>
+    </w:p>
+    <w:p>
+      <w:pPr>
+        <w:numPr>
+          <w:ilvl w:val="1"/>
+          <w:numId w:val="28"/>
+        </w:numPr>
+        <w:tabs>
+          <w:tab w:val="clear" w:pos="1440"/>
+          <w:tab w:val="num" w:pos="2160"/>
+        </w:tabs>
+        <w:spacing w:before="100" w:beforeAutospacing="1" w:after="100" w:afterAutospacing="1" w:line="240" w:lineRule="auto"/>
+        <w:ind w:left="2160"/>
+        <w:rPr>
+          <w:rFonts w:eastAsia="Times New Roman" w:cstheme="minorHAnsi"/>
+          <w:sz w:val="16"/>
+          <w:szCs w:val="16"/>
+          <w:lang w:eastAsia="en-GB"/>
+        </w:rPr>
+      </w:pPr>
+      <w:r>
+        <w:rPr>
+          <w:rFonts w:eastAsia="Times New Roman" w:cstheme="minorHAnsi"/>
+          <w:sz w:val="16"/>
+          <w:szCs w:val="16"/>
+          <w:lang w:eastAsia="en-GB"/>
+        </w:rPr>
+        <w:t>Addressing issues early avoids costly remediation, lawsuits, or data breach penalties.</w:t>
+      </w:r>
+    </w:p>
+    <w:p>
+      <w:pPr>
+        <w:numPr>
+          <w:ilvl w:val="1"/>
+          <w:numId w:val="28"/>
+        </w:numPr>
+        <w:tabs>
+          <w:tab w:val="clear" w:pos="1440"/>
+          <w:tab w:val="num" w:pos="2160"/>
+        </w:tabs>
+        <w:spacing w:before="100" w:beforeAutospacing="1" w:after="100" w:afterAutospacing="1" w:line="240" w:lineRule="auto"/>
+        <w:ind w:left="2160"/>
+        <w:rPr>
+          <w:rFonts w:eastAsia="Times New Roman" w:cstheme="minorHAnsi"/>
+          <w:sz w:val="16"/>
+          <w:szCs w:val="16"/>
+          <w:lang w:eastAsia="en-GB"/>
+        </w:rPr>
+      </w:pPr>
+      <w:r>
+        <w:rPr>
+          <w:rFonts w:eastAsia="Times New Roman" w:cstheme="minorHAnsi"/>
+          <w:sz w:val="16"/>
+          <w:szCs w:val="16"/>
+          <w:lang w:eastAsia="en-GB"/>
+        </w:rPr>
+        <w:t>Supported by industry reports (e.g., IBM’s Cost of a Data Breach).</w:t>
+      </w:r>
+    </w:p>
+    <w:p>
+      <w:pPr>
+        <w:numPr>
+          <w:ilvl w:val="0"/>
+          <w:numId w:val="28"/>
+        </w:numPr>
+        <w:tabs>
+          <w:tab w:val="clear" w:pos="720"/>
+          <w:tab w:val="num" w:pos="1440"/>
+        </w:tabs>
+        <w:spacing w:before="100" w:beforeAutospacing="1" w:after="100" w:afterAutospacing="1" w:line="240" w:lineRule="auto"/>
+        <w:ind w:left="1440"/>
+        <w:rPr>
+          <w:rFonts w:eastAsia="Times New Roman" w:cstheme="minorHAnsi"/>
+          <w:sz w:val="16"/>
+          <w:szCs w:val="16"/>
+          <w:lang w:eastAsia="en-GB"/>
+        </w:rPr>
+      </w:pPr>
+      <w:r>
+        <w:rPr>
+          <w:rFonts w:eastAsia="Times New Roman" w:cstheme="minorHAnsi"/>
+          <w:b/>
+          <w:bCs/>
+          <w:sz w:val="16"/>
+          <w:szCs w:val="16"/>
+          <w:lang w:eastAsia="en-GB"/>
+        </w:rPr>
+        <w:t>Enhanced Regulatory Compliance</w:t>
+      </w:r>
+    </w:p>
+    <w:p>
+      <w:pPr>
+        <w:numPr>
+          <w:ilvl w:val="1"/>
+          <w:numId w:val="28"/>
+        </w:numPr>
+        <w:tabs>
+          <w:tab w:val="clear" w:pos="1440"/>
+          <w:tab w:val="num" w:pos="2160"/>
+        </w:tabs>
+        <w:spacing w:before="100" w:beforeAutospacing="1" w:after="100" w:afterAutospacing="1" w:line="240" w:lineRule="auto"/>
+        <w:ind w:left="2160"/>
+        <w:rPr>
+          <w:rFonts w:eastAsia="Times New Roman" w:cstheme="minorHAnsi"/>
+          <w:sz w:val="16"/>
+          <w:szCs w:val="16"/>
+          <w:lang w:eastAsia="en-GB"/>
+        </w:rPr>
+      </w:pPr>
+      <w:r>
+        <w:rPr>
+          <w:rFonts w:eastAsia="Times New Roman" w:cstheme="minorHAnsi"/>
+          <w:sz w:val="16"/>
+          <w:szCs w:val="16"/>
+          <w:lang w:eastAsia="en-GB"/>
+        </w:rPr>
+        <w:t>Helps meet strict industry regulations (e.g., GDPR, HIPAA, PCI-DSS).</w:t>
+      </w:r>
+    </w:p>
+    <w:p>
+      <w:pPr>
+        <w:numPr>
+          <w:ilvl w:val="1"/>
+          <w:numId w:val="28"/>
+        </w:numPr>
+        <w:tabs>
+          <w:tab w:val="clear" w:pos="1440"/>
+          <w:tab w:val="num" w:pos="2160"/>
+        </w:tabs>
+        <w:spacing w:before="100" w:beforeAutospacing="1" w:after="100" w:afterAutospacing="1" w:line="240" w:lineRule="auto"/>
+        <w:ind w:left="2160"/>
+        <w:rPr>
+          <w:rFonts w:eastAsia="Times New Roman" w:cstheme="minorHAnsi"/>
+          <w:sz w:val="16"/>
+          <w:szCs w:val="16"/>
+          <w:lang w:eastAsia="en-GB"/>
+        </w:rPr>
+      </w:pPr>
+      <w:r>
+        <w:rPr>
+          <w:rFonts w:eastAsia="Times New Roman" w:cstheme="minorHAnsi"/>
+          <w:sz w:val="16"/>
+          <w:szCs w:val="16"/>
+          <w:lang w:eastAsia="en-GB"/>
+        </w:rPr>
+        <w:t>Reduces the risk of non-compliance penalties.</w:t>
+      </w:r>
+    </w:p>
+    <w:p>
+      <w:pPr>
+        <w:numPr>
+          <w:ilvl w:val="0"/>
+          <w:numId w:val="28"/>
+        </w:numPr>
+        <w:tabs>
+          <w:tab w:val="clear" w:pos="720"/>
+          <w:tab w:val="num" w:pos="1440"/>
+        </w:tabs>
+        <w:spacing w:before="100" w:beforeAutospacing="1" w:after="100" w:afterAutospacing="1" w:line="240" w:lineRule="auto"/>
+        <w:ind w:left="1440"/>
+        <w:rPr>
+          <w:rFonts w:eastAsia="Times New Roman" w:cstheme="minorHAnsi"/>
+          <w:sz w:val="16"/>
+          <w:szCs w:val="16"/>
+          <w:lang w:eastAsia="en-GB"/>
+        </w:rPr>
+      </w:pPr>
+      <w:r>
+        <w:rPr>
+          <w:rFonts w:eastAsia="Times New Roman" w:cstheme="minorHAnsi"/>
+          <w:b/>
+          <w:bCs/>
+          <w:sz w:val="16"/>
+          <w:szCs w:val="16"/>
+          <w:lang w:eastAsia="en-GB"/>
+        </w:rPr>
+        <w:t>Protection Against Emerging Threats</w:t>
+      </w:r>
+    </w:p>
+    <w:p>
+      <w:pPr>
+        <w:numPr>
+          <w:ilvl w:val="1"/>
+          <w:numId w:val="28"/>
+        </w:numPr>
+        <w:tabs>
+          <w:tab w:val="clear" w:pos="1440"/>
+          <w:tab w:val="num" w:pos="2160"/>
+        </w:tabs>
+        <w:spacing w:before="100" w:beforeAutospacing="1" w:after="100" w:afterAutospacing="1" w:line="240" w:lineRule="auto"/>
+        <w:ind w:left="2160"/>
+        <w:rPr>
+          <w:rFonts w:eastAsia="Times New Roman" w:cstheme="minorHAnsi"/>
+          <w:sz w:val="16"/>
+          <w:szCs w:val="16"/>
+          <w:lang w:eastAsia="en-GB"/>
+        </w:rPr>
+      </w:pPr>
+      <w:r>
+        <w:rPr>
+          <w:rFonts w:eastAsia="Times New Roman" w:cstheme="minorHAnsi"/>
+          <w:sz w:val="16"/>
+          <w:szCs w:val="16"/>
+          <w:lang w:eastAsia="en-GB"/>
+        </w:rPr>
+        <w:t xml:space="preserve">Involves proactive threat </w:t>
+      </w:r>
+      <w:proofErr w:type="spellStart"/>
+      <w:r>
+        <w:rPr>
+          <w:rFonts w:eastAsia="Times New Roman" w:cstheme="minorHAnsi"/>
+          <w:sz w:val="16"/>
+          <w:szCs w:val="16"/>
+          <w:lang w:eastAsia="en-GB"/>
+        </w:rPr>
+        <w:t>modeling</w:t>
+      </w:r>
+      <w:proofErr w:type="spellEnd"/>
+      <w:r>
+        <w:rPr>
+          <w:rFonts w:eastAsia="Times New Roman" w:cstheme="minorHAnsi"/>
+          <w:sz w:val="16"/>
+          <w:szCs w:val="16"/>
+          <w:lang w:eastAsia="en-GB"/>
+        </w:rPr>
+        <w:t xml:space="preserve"> and risk assessment.</w:t>
+      </w:r>
+    </w:p>
+    <w:p>
+      <w:pPr>
+        <w:numPr>
+          <w:ilvl w:val="1"/>
+          <w:numId w:val="28"/>
+        </w:numPr>
+        <w:tabs>
+          <w:tab w:val="clear" w:pos="1440"/>
+          <w:tab w:val="num" w:pos="2160"/>
+        </w:tabs>
+        <w:spacing w:before="100" w:beforeAutospacing="1" w:after="100" w:afterAutospacing="1" w:line="240" w:lineRule="auto"/>
+        <w:ind w:left="2160"/>
+        <w:rPr>
+          <w:rFonts w:eastAsia="Times New Roman" w:cstheme="minorHAnsi"/>
+          <w:sz w:val="16"/>
+          <w:szCs w:val="16"/>
+          <w:lang w:eastAsia="en-GB"/>
+        </w:rPr>
+      </w:pPr>
+      <w:r>
+        <w:rPr>
+          <w:rFonts w:eastAsia="Times New Roman" w:cstheme="minorHAnsi"/>
+          <w:sz w:val="16"/>
+          <w:szCs w:val="16"/>
+          <w:lang w:eastAsia="en-GB"/>
+        </w:rPr>
+        <w:t>Enables anticipation and mitigation of attack vectors.</w:t>
+      </w:r>
+    </w:p>
+    <w:p>
+      <w:pPr>
+        <w:numPr>
+          <w:ilvl w:val="0"/>
+          <w:numId w:val="28"/>
+        </w:numPr>
+        <w:tabs>
+          <w:tab w:val="clear" w:pos="720"/>
+          <w:tab w:val="num" w:pos="1440"/>
+        </w:tabs>
+        <w:spacing w:before="100" w:beforeAutospacing="1" w:after="100" w:afterAutospacing="1" w:line="240" w:lineRule="auto"/>
+        <w:ind w:left="1440"/>
+        <w:rPr>
+          <w:rFonts w:eastAsia="Times New Roman" w:cstheme="minorHAnsi"/>
+          <w:sz w:val="16"/>
+          <w:szCs w:val="16"/>
+          <w:lang w:eastAsia="en-GB"/>
+        </w:rPr>
+      </w:pPr>
+      <w:r>
+        <w:rPr>
+          <w:rFonts w:eastAsia="Times New Roman" w:cstheme="minorHAnsi"/>
+          <w:b/>
+          <w:bCs/>
+          <w:sz w:val="16"/>
+          <w:szCs w:val="16"/>
+          <w:lang w:eastAsia="en-GB"/>
+        </w:rPr>
+        <w:t>Improved Software Quality and Reliability</w:t>
+      </w:r>
+    </w:p>
+    <w:p>
+      <w:pPr>
+        <w:numPr>
+          <w:ilvl w:val="1"/>
+          <w:numId w:val="28"/>
+        </w:numPr>
+        <w:tabs>
+          <w:tab w:val="clear" w:pos="1440"/>
+          <w:tab w:val="num" w:pos="2160"/>
+        </w:tabs>
+        <w:spacing w:before="100" w:beforeAutospacing="1" w:after="100" w:afterAutospacing="1" w:line="240" w:lineRule="auto"/>
+        <w:ind w:left="2160"/>
+        <w:rPr>
+          <w:rFonts w:eastAsia="Times New Roman" w:cstheme="minorHAnsi"/>
+          <w:sz w:val="16"/>
+          <w:szCs w:val="16"/>
+          <w:lang w:eastAsia="en-GB"/>
+        </w:rPr>
+      </w:pPr>
+      <w:r>
+        <w:rPr>
+          <w:rFonts w:eastAsia="Times New Roman" w:cstheme="minorHAnsi"/>
+          <w:sz w:val="16"/>
+          <w:szCs w:val="16"/>
+          <w:lang w:eastAsia="en-GB"/>
+        </w:rPr>
+        <w:t>Secure coding reduces bugs and performance issues.</w:t>
+      </w:r>
+    </w:p>
+    <w:p>
+      <w:pPr>
+        <w:numPr>
+          <w:ilvl w:val="1"/>
+          <w:numId w:val="28"/>
+        </w:numPr>
+        <w:tabs>
+          <w:tab w:val="clear" w:pos="1440"/>
+          <w:tab w:val="num" w:pos="2160"/>
+        </w:tabs>
+        <w:spacing w:before="100" w:beforeAutospacing="1" w:after="100" w:afterAutospacing="1" w:line="240" w:lineRule="auto"/>
+        <w:ind w:left="2160"/>
+        <w:rPr>
+          <w:rFonts w:eastAsia="Times New Roman" w:cstheme="minorHAnsi"/>
+          <w:sz w:val="16"/>
+          <w:szCs w:val="16"/>
+          <w:lang w:eastAsia="en-GB"/>
+        </w:rPr>
+      </w:pPr>
+      <w:r>
+        <w:rPr>
+          <w:rFonts w:eastAsia="Times New Roman" w:cstheme="minorHAnsi"/>
+          <w:sz w:val="16"/>
+          <w:szCs w:val="16"/>
+          <w:lang w:eastAsia="en-GB"/>
+        </w:rPr>
+        <w:t>Enhances system stability and resilience.</w:t>
+      </w:r>
+    </w:p>
+    <w:p>
+      <w:pPr>
+        <w:numPr>
+          <w:ilvl w:val="0"/>
+          <w:numId w:val="28"/>
+        </w:numPr>
+        <w:tabs>
+          <w:tab w:val="clear" w:pos="720"/>
+          <w:tab w:val="num" w:pos="1440"/>
+        </w:tabs>
+        <w:spacing w:before="100" w:beforeAutospacing="1" w:after="100" w:afterAutospacing="1" w:line="240" w:lineRule="auto"/>
+        <w:ind w:left="1440"/>
+        <w:rPr>
+          <w:rFonts w:eastAsia="Times New Roman" w:cstheme="minorHAnsi"/>
+          <w:sz w:val="16"/>
+          <w:szCs w:val="16"/>
+          <w:lang w:eastAsia="en-GB"/>
+        </w:rPr>
+      </w:pPr>
+      <w:r>
+        <w:rPr>
+          <w:rFonts w:eastAsia="Times New Roman" w:cstheme="minorHAnsi"/>
+          <w:b/>
+          <w:bCs/>
+          <w:sz w:val="16"/>
+          <w:szCs w:val="16"/>
+          <w:lang w:eastAsia="en-GB"/>
+        </w:rPr>
+        <w:t>Increased Customer Trust and Business Reputation</w:t>
+      </w:r>
+    </w:p>
+    <w:p>
+      <w:pPr>
+        <w:numPr>
+          <w:ilvl w:val="1"/>
+          <w:numId w:val="28"/>
+        </w:numPr>
+        <w:tabs>
+          <w:tab w:val="clear" w:pos="1440"/>
+          <w:tab w:val="num" w:pos="2160"/>
+        </w:tabs>
+        <w:spacing w:before="100" w:beforeAutospacing="1" w:after="100" w:afterAutospacing="1" w:line="240" w:lineRule="auto"/>
+        <w:ind w:left="2160"/>
+        <w:rPr>
+          <w:rFonts w:eastAsia="Times New Roman" w:cstheme="minorHAnsi"/>
+          <w:sz w:val="16"/>
+          <w:szCs w:val="16"/>
+          <w:lang w:eastAsia="en-GB"/>
+        </w:rPr>
+      </w:pPr>
+      <w:r>
+        <w:rPr>
+          <w:rFonts w:eastAsia="Times New Roman" w:cstheme="minorHAnsi"/>
+          <w:sz w:val="16"/>
+          <w:szCs w:val="16"/>
+          <w:lang w:eastAsia="en-GB"/>
+        </w:rPr>
+        <w:t>Demonstrates commitment to user data protection.</w:t>
+      </w:r>
+    </w:p>
+    <w:p>
+      <w:pPr>
+        <w:numPr>
+          <w:ilvl w:val="1"/>
+          <w:numId w:val="28"/>
+        </w:numPr>
+        <w:tabs>
+          <w:tab w:val="clear" w:pos="1440"/>
+          <w:tab w:val="num" w:pos="2160"/>
+        </w:tabs>
+        <w:spacing w:before="100" w:beforeAutospacing="1" w:after="100" w:afterAutospacing="1" w:line="240" w:lineRule="auto"/>
+        <w:ind w:left="2160"/>
+        <w:rPr>
+          <w:rFonts w:eastAsia="Times New Roman" w:cstheme="minorHAnsi"/>
+          <w:sz w:val="16"/>
+          <w:szCs w:val="16"/>
+          <w:lang w:eastAsia="en-GB"/>
+        </w:rPr>
+      </w:pPr>
+      <w:r>
+        <w:rPr>
+          <w:rFonts w:eastAsia="Times New Roman" w:cstheme="minorHAnsi"/>
+          <w:sz w:val="16"/>
+          <w:szCs w:val="16"/>
+          <w:lang w:eastAsia="en-GB"/>
+        </w:rPr>
+        <w:t>Builds credibility and attracts more users.</w:t>
+      </w:r>
+    </w:p>
+    <w:p>
+      <w:pPr>
+        <w:pStyle w:val="ListParagraph"/>
+        <w:numPr>
+          <w:ilvl w:val="0"/>
+          <w:numId w:val="26"/>
+        </w:numPr>
+      </w:pPr>
+      <w:r>
+        <w:rPr>
+          <w:sz w:val="20"/>
+          <w:szCs w:val="20"/>
+        </w:rPr>
+        <w:t>How to integrate the security into the SDLCs?</w:t>
+      </w:r>
+    </w:p>
+    <w:p>
+      <w:pPr>
+        <w:pStyle w:val="ListParagraph"/>
+        <w:rPr>
+          <w:sz w:val="16"/>
+          <w:szCs w:val="16"/>
+        </w:rPr>
+      </w:pPr>
+      <w:r>
+        <w:rPr>
+          <w:sz w:val="20"/>
+          <w:szCs w:val="20"/>
+        </w:rPr>
+        <w:softHyphen/>
+      </w:r>
+      <w:r>
+        <w:rPr>
+          <w:sz w:val="20"/>
+          <w:szCs w:val="20"/>
+        </w:rPr>
+        <w:softHyphen/>
+      </w:r>
+      <w:r>
+        <w:rPr>
+          <w:sz w:val="20"/>
+          <w:szCs w:val="20"/>
+        </w:rPr>
+        <w:softHyphen/>
+      </w:r>
+      <w:r>
+        <w:t xml:space="preserve"> </w:t>
+      </w:r>
+      <w:r>
+        <w:rPr>
+          <w:sz w:val="16"/>
+          <w:szCs w:val="16"/>
+        </w:rPr>
+        <w:t>To effectively integrate security into each phase of the SDLC, consider the following key practices:</w:t>
+      </w:r>
+    </w:p>
+    <w:p>
+      <w:pPr>
+        <w:pStyle w:val="ListParagraph"/>
+        <w:rPr>
+          <w:sz w:val="16"/>
+          <w:szCs w:val="16"/>
+        </w:rPr>
+      </w:pPr>
+      <w:r>
+        <w:rPr>
+          <w:sz w:val="16"/>
+          <w:szCs w:val="16"/>
+        </w:rPr>
+        <w:t>1. Requirement Analysis (Planning Phase)</w:t>
+      </w:r>
+    </w:p>
+    <w:p>
+      <w:pPr>
+        <w:pStyle w:val="ListParagraph"/>
+        <w:rPr>
+          <w:sz w:val="16"/>
+          <w:szCs w:val="16"/>
+        </w:rPr>
+      </w:pPr>
+      <w:r>
+        <w:rPr>
+          <w:sz w:val="16"/>
+          <w:szCs w:val="16"/>
+        </w:rPr>
+        <w:tab/>
+      </w:r>
+      <w:r>
+        <w:rPr>
+          <w:sz w:val="16"/>
+          <w:szCs w:val="16"/>
+        </w:rPr>
+        <w:t></w:t>
+      </w:r>
+      <w:r>
+        <w:rPr>
+          <w:sz w:val="16"/>
+          <w:szCs w:val="16"/>
+        </w:rPr>
+        <w:t xml:space="preserve"> </w:t>
+      </w:r>
+      <w:r>
+        <w:rPr>
+          <w:sz w:val="16"/>
+          <w:szCs w:val="16"/>
+        </w:rPr>
+        <w:t>Use Security Requirement Engineering (SRE) frameworks.</w:t>
+      </w:r>
+    </w:p>
+    <w:p>
+      <w:pPr>
+        <w:pStyle w:val="ListParagraph"/>
+        <w:rPr>
+          <w:sz w:val="16"/>
+          <w:szCs w:val="16"/>
+        </w:rPr>
+      </w:pPr>
+      <w:r>
+        <w:rPr>
+          <w:sz w:val="16"/>
+          <w:szCs w:val="16"/>
+        </w:rPr>
+        <w:t>2. Design Phase</w:t>
+      </w:r>
+    </w:p>
+    <w:p>
+      <w:pPr>
+        <w:pStyle w:val="ListParagraph"/>
+        <w:rPr>
+          <w:sz w:val="16"/>
+          <w:szCs w:val="16"/>
+        </w:rPr>
+      </w:pPr>
+      <w:r>
+        <w:rPr>
+          <w:sz w:val="16"/>
+          <w:szCs w:val="16"/>
+        </w:rPr>
+        <w:tab/>
+      </w:r>
+      <w:r>
+        <w:rPr>
+          <w:sz w:val="16"/>
+          <w:szCs w:val="16"/>
+        </w:rPr>
+        <w:t> Implement secure design patterns (e.g., input validation, encryption, authentication).</w:t>
+      </w:r>
+    </w:p>
+    <w:p>
+      <w:pPr>
+        <w:pStyle w:val="ListParagraph"/>
+        <w:rPr>
+          <w:sz w:val="16"/>
+          <w:szCs w:val="16"/>
+        </w:rPr>
+      </w:pPr>
+      <w:r>
+        <w:rPr>
+          <w:sz w:val="16"/>
+          <w:szCs w:val="16"/>
+        </w:rPr>
+        <w:t>3. Development Phase</w:t>
+      </w:r>
+    </w:p>
+    <w:p>
+      <w:pPr>
+        <w:pStyle w:val="ListParagraph"/>
+        <w:rPr>
+          <w:sz w:val="16"/>
+          <w:szCs w:val="16"/>
+        </w:rPr>
+      </w:pPr>
+      <w:r>
+        <w:rPr>
+          <w:sz w:val="16"/>
+          <w:szCs w:val="16"/>
+        </w:rPr>
+        <w:tab/>
+      </w:r>
+      <w:r>
+        <w:rPr>
+          <w:sz w:val="16"/>
+          <w:szCs w:val="16"/>
+        </w:rPr>
+        <w:t> Implement code reviews with security focus.</w:t>
+      </w:r>
+    </w:p>
+    <w:p>
+      <w:pPr>
+        <w:pStyle w:val="ListParagraph"/>
+        <w:rPr>
+          <w:sz w:val="16"/>
+          <w:szCs w:val="16"/>
+        </w:rPr>
+      </w:pPr>
+      <w:r>
+        <w:rPr>
+          <w:sz w:val="16"/>
+          <w:szCs w:val="16"/>
+        </w:rPr>
+        <w:t>4. Testing Phase</w:t>
+      </w:r>
+    </w:p>
+    <w:p>
+      <w:pPr>
+        <w:pStyle w:val="ListParagraph"/>
+        <w:rPr>
+          <w:sz w:val="16"/>
+          <w:szCs w:val="16"/>
+        </w:rPr>
+      </w:pPr>
+      <w:r>
+        <w:rPr>
+          <w:sz w:val="16"/>
+          <w:szCs w:val="16"/>
+        </w:rPr>
+        <w:tab/>
+      </w:r>
+      <w:r>
+        <w:rPr>
+          <w:sz w:val="16"/>
+          <w:szCs w:val="16"/>
+        </w:rPr>
+        <w:t> Perform Dynamic Application Security Testing (DAST) to detect vulnerabilities in running applications.</w:t>
+      </w:r>
+    </w:p>
+    <w:p>
+      <w:pPr>
+        <w:pStyle w:val="ListParagraph"/>
+        <w:rPr>
+          <w:sz w:val="16"/>
+          <w:szCs w:val="16"/>
+        </w:rPr>
+      </w:pPr>
+      <w:r>
+        <w:rPr>
+          <w:sz w:val="16"/>
+          <w:szCs w:val="16"/>
+        </w:rPr>
+        <w:t>5. Deployment Phase</w:t>
+      </w:r>
+    </w:p>
+    <w:p>
+      <w:pPr>
+        <w:pStyle w:val="ListParagraph"/>
+        <w:rPr>
+          <w:sz w:val="16"/>
+          <w:szCs w:val="16"/>
+        </w:rPr>
+      </w:pPr>
+      <w:r>
+        <w:rPr>
+          <w:sz w:val="16"/>
+          <w:szCs w:val="16"/>
+        </w:rPr>
+        <w:tab/>
+      </w:r>
+      <w:r>
+        <w:rPr>
+          <w:sz w:val="16"/>
+          <w:szCs w:val="16"/>
+        </w:rPr>
+        <w:t> Ensure secure configurations before deploying applications.</w:t>
+      </w:r>
+    </w:p>
+    <w:p>
+      <w:pPr>
+        <w:pStyle w:val="ListParagraph"/>
+        <w:rPr>
+          <w:sz w:val="16"/>
+          <w:szCs w:val="16"/>
+        </w:rPr>
+      </w:pPr>
+      <w:r>
+        <w:rPr>
+          <w:sz w:val="16"/>
+          <w:szCs w:val="16"/>
+        </w:rPr>
+        <w:t>6. Maintenance and Monitoring Phase.</w:t>
+      </w:r>
+    </w:p>
+    <w:p>
+      <w:pPr>
+        <w:pStyle w:val="ListParagraph"/>
+        <w:rPr>
+          <w:sz w:val="16"/>
+          <w:szCs w:val="16"/>
+        </w:rPr>
+      </w:pPr>
+      <w:r>
+        <w:rPr>
+          <w:sz w:val="16"/>
+          <w:szCs w:val="16"/>
+        </w:rPr>
+        <w:tab/>
+      </w:r>
+      <w:r>
+        <w:rPr>
+          <w:sz w:val="16"/>
+          <w:szCs w:val="16"/>
+        </w:rPr>
+        <w:t> Implement patch management and incident response plans.</w:t>
+      </w:r>
+    </w:p>
+    <w:p>
+      <w:pPr>
+        <w:pStyle w:val="ListParagraph"/>
+        <w:rPr>
+          <w:sz w:val="16"/>
+          <w:szCs w:val="16"/>
+        </w:rPr>
+      </w:pPr>
+      <w:r>
+        <w:rPr>
+          <w:sz w:val="16"/>
+          <w:szCs w:val="16"/>
+        </w:rPr>
+        <w:tab/>
+      </w:r>
+      <w:r>
+        <w:rPr>
+          <w:sz w:val="16"/>
+          <w:szCs w:val="16"/>
+        </w:rPr>
+        <w:t> Conduct periodic security audits and compliance checks.</w:t>
+      </w:r>
+    </w:p>
+    <w:p>
+      <w:pPr>
+        <w:pStyle w:val="ListParagraph"/>
+        <w:numPr>
+          <w:ilvl w:val="0"/>
+          <w:numId w:val="26"/>
+        </w:numPr>
+      </w:pPr>
+      <w:r>
+        <w:rPr>
+          <w:sz w:val="20"/>
+          <w:szCs w:val="20"/>
+        </w:rPr>
+        <w:t>Describe Waterfall, Agile, DevOps model.</w:t>
+      </w:r>
+    </w:p>
+    <w:p>
+      <w:pPr>
+        <w:pStyle w:val="ListParagraph"/>
+        <w:rPr>
+          <w:b/>
+          <w:sz w:val="16"/>
+          <w:szCs w:val="16"/>
+        </w:rPr>
+      </w:pPr>
+      <w:r>
+        <w:rPr>
+          <w:b/>
+          <w:sz w:val="16"/>
+          <w:szCs w:val="16"/>
+        </w:rPr>
+        <w:t>Waterfall</w:t>
+      </w:r>
+    </w:p>
+    <w:p>
+      <w:pPr>
+        <w:pStyle w:val="ListParagraph"/>
+        <w:rPr>
+          <w:sz w:val="16"/>
+          <w:szCs w:val="16"/>
+        </w:rPr>
+      </w:pPr>
+      <w:r>
+        <w:rPr>
+          <w:sz w:val="16"/>
+          <w:szCs w:val="16"/>
+        </w:rPr>
+        <w:t>A linear and sequential model where each phase must be completed before moving to the next.</w:t>
+      </w:r>
+    </w:p>
+    <w:p>
+      <w:pPr>
+        <w:pStyle w:val="ListParagraph"/>
+        <w:rPr>
+          <w:sz w:val="16"/>
+          <w:szCs w:val="16"/>
+        </w:rPr>
+      </w:pPr>
+      <w:r>
+        <w:rPr>
+          <w:sz w:val="16"/>
+          <w:szCs w:val="16"/>
+        </w:rPr>
+        <w:t>Phases:</w:t>
+      </w:r>
+    </w:p>
+    <w:p>
+      <w:pPr>
+        <w:pStyle w:val="ListParagraph"/>
+        <w:rPr>
+          <w:sz w:val="16"/>
+          <w:szCs w:val="16"/>
+        </w:rPr>
+      </w:pPr>
+      <w:r>
+        <w:rPr>
+          <w:sz w:val="16"/>
+          <w:szCs w:val="16"/>
+        </w:rPr>
+        <w:t>1. Requirements Gathering</w:t>
+      </w:r>
+    </w:p>
+    <w:p>
+      <w:pPr>
+        <w:pStyle w:val="ListParagraph"/>
+        <w:rPr>
+          <w:sz w:val="16"/>
+          <w:szCs w:val="16"/>
+        </w:rPr>
+      </w:pPr>
+      <w:r>
+        <w:rPr>
+          <w:sz w:val="16"/>
+          <w:szCs w:val="16"/>
+        </w:rPr>
+        <w:t>2. System Design</w:t>
+      </w:r>
+    </w:p>
+    <w:p>
+      <w:pPr>
+        <w:pStyle w:val="ListParagraph"/>
+        <w:rPr>
+          <w:sz w:val="16"/>
+          <w:szCs w:val="16"/>
+        </w:rPr>
+      </w:pPr>
+      <w:r>
+        <w:rPr>
+          <w:sz w:val="16"/>
+          <w:szCs w:val="16"/>
+        </w:rPr>
+        <w:t>3. Implementation (Coding)</w:t>
+      </w:r>
+    </w:p>
+    <w:p>
+      <w:pPr>
+        <w:pStyle w:val="ListParagraph"/>
+        <w:rPr>
+          <w:sz w:val="16"/>
+          <w:szCs w:val="16"/>
+        </w:rPr>
+      </w:pPr>
+      <w:r>
+        <w:rPr>
+          <w:sz w:val="16"/>
+          <w:szCs w:val="16"/>
+        </w:rPr>
+        <w:t>4. Testing</w:t>
+      </w:r>
+    </w:p>
+    <w:p>
+      <w:pPr>
+        <w:pStyle w:val="ListParagraph"/>
+        <w:rPr>
+          <w:sz w:val="16"/>
+          <w:szCs w:val="16"/>
+        </w:rPr>
+      </w:pPr>
+      <w:r>
+        <w:rPr>
+          <w:sz w:val="16"/>
+          <w:szCs w:val="16"/>
+        </w:rPr>
+        <w:t>5. Deployment</w:t>
+      </w:r>
+    </w:p>
+    <w:p>
+      <w:pPr>
+        <w:pStyle w:val="ListParagraph"/>
+        <w:rPr>
+          <w:sz w:val="16"/>
+          <w:szCs w:val="16"/>
+        </w:rPr>
+      </w:pPr>
+      <w:r>
+        <w:rPr>
+          <w:sz w:val="16"/>
+          <w:szCs w:val="16"/>
+        </w:rPr>
+        <w:t>6. Maintenance</w:t>
+      </w:r>
+    </w:p>
+    <w:p>
+      <w:pPr>
+        <w:pStyle w:val="ListParagraph"/>
+        <w:rPr>
+          <w:sz w:val="16"/>
+          <w:szCs w:val="16"/>
+        </w:rPr>
+      </w:pPr>
+      <w:r>
+        <w:rPr>
+          <w:sz w:val="16"/>
+          <w:szCs w:val="16"/>
+        </w:rPr>
+        <w:t>Pros:</w:t>
+      </w:r>
+    </w:p>
+    <w:p>
+      <w:pPr>
+        <w:pStyle w:val="ListParagraph"/>
+        <w:rPr>
+          <w:sz w:val="16"/>
+          <w:szCs w:val="16"/>
+        </w:rPr>
+      </w:pPr>
+      <w:r>
+        <w:rPr>
+          <w:rFonts w:ascii="Segoe UI Symbol" w:hAnsi="Segoe UI Symbol" w:cs="Segoe UI Symbol"/>
+          <w:sz w:val="16"/>
+          <w:szCs w:val="16"/>
+        </w:rPr>
+        <w:t>✔</w:t>
+      </w:r>
+      <w:r>
+        <w:rPr>
+          <w:sz w:val="16"/>
+          <w:szCs w:val="16"/>
+        </w:rPr>
+        <w:t>️ Simple and easy to understand</w:t>
+      </w:r>
+    </w:p>
+    <w:p>
+      <w:pPr>
+        <w:pStyle w:val="ListParagraph"/>
+        <w:rPr>
+          <w:sz w:val="16"/>
+          <w:szCs w:val="16"/>
+        </w:rPr>
+      </w:pPr>
+      <w:r>
+        <w:rPr>
+          <w:rFonts w:ascii="Segoe UI Symbol" w:hAnsi="Segoe UI Symbol" w:cs="Segoe UI Symbol"/>
+          <w:sz w:val="16"/>
+          <w:szCs w:val="16"/>
+        </w:rPr>
+        <w:t>✔</w:t>
+      </w:r>
+      <w:r>
+        <w:rPr>
+          <w:sz w:val="16"/>
+          <w:szCs w:val="16"/>
+        </w:rPr>
+        <w:t>️ Well-structured with clear milestones</w:t>
+      </w:r>
+    </w:p>
+    <w:p>
+      <w:pPr>
+        <w:pStyle w:val="ListParagraph"/>
+        <w:rPr>
+          <w:sz w:val="16"/>
+          <w:szCs w:val="16"/>
+        </w:rPr>
+      </w:pPr>
+      <w:r>
+        <w:rPr>
+          <w:sz w:val="16"/>
+          <w:szCs w:val="16"/>
+        </w:rPr>
+        <w:t>Cons:</w:t>
+      </w:r>
+    </w:p>
+    <w:p>
+      <w:pPr>
+        <w:pStyle w:val="ListParagraph"/>
+        <w:rPr>
+          <w:sz w:val="16"/>
+          <w:szCs w:val="16"/>
+        </w:rPr>
+      </w:pPr>
+      <w:r>
+        <w:rPr>
+          <w:rFonts w:ascii="Segoe UI Symbol" w:hAnsi="Segoe UI Symbol" w:cs="Segoe UI Symbol"/>
+          <w:sz w:val="16"/>
+          <w:szCs w:val="16"/>
+        </w:rPr>
+        <w:t>❌</w:t>
+      </w:r>
+      <w:r>
+        <w:rPr>
+          <w:sz w:val="16"/>
+          <w:szCs w:val="16"/>
+        </w:rPr>
+        <w:t xml:space="preserve"> No flexibility for changes after the initial phase</w:t>
+      </w:r>
+    </w:p>
+    <w:p>
+      <w:pPr>
+        <w:pStyle w:val="ListParagraph"/>
+        <w:rPr>
+          <w:sz w:val="16"/>
+          <w:szCs w:val="16"/>
+        </w:rPr>
+      </w:pPr>
+      <w:r>
+        <w:rPr>
+          <w:rFonts w:ascii="Segoe UI Symbol" w:hAnsi="Segoe UI Symbol" w:cs="Segoe UI Symbol"/>
+          <w:sz w:val="16"/>
+          <w:szCs w:val="16"/>
+        </w:rPr>
+        <w:t>❌</w:t>
+      </w:r>
+      <w:r>
+        <w:rPr>
+          <w:sz w:val="16"/>
+          <w:szCs w:val="16"/>
+        </w:rPr>
+        <w:t xml:space="preserve"> Late testing phase increases risk of defects</w:t>
+      </w:r>
+    </w:p>
+    <w:p>
+      <w:pPr>
+        <w:pStyle w:val="ListParagraph"/>
+        <w:rPr>
+          <w:sz w:val="16"/>
+          <w:szCs w:val="16"/>
+        </w:rPr>
+      </w:pPr>
+      <w:r>
+        <w:rPr>
+          <w:sz w:val="16"/>
+          <w:szCs w:val="16"/>
+        </w:rPr>
+        <w:t xml:space="preserve">Best Used </w:t>
+      </w:r>
+      <w:r>
+        <w:rPr>
+          <w:sz w:val="16"/>
+          <w:szCs w:val="16"/>
+        </w:rPr>
+        <w:t>for</w:t>
+      </w:r>
+      <w:r>
+        <w:rPr>
+          <w:sz w:val="16"/>
+          <w:szCs w:val="16"/>
+        </w:rPr>
+        <w:t>:</w:t>
+      </w:r>
+    </w:p>
+    <w:p>
+      <w:pPr>
+        <w:pStyle w:val="ListParagraph"/>
+        <w:rPr>
+          <w:sz w:val="16"/>
+          <w:szCs w:val="16"/>
+        </w:rPr>
+      </w:pPr>
+      <w:r>
+        <w:rPr>
+          <w:sz w:val="16"/>
+          <w:szCs w:val="16"/>
+        </w:rPr>
+        <w:t> Small, well-defined projects</w:t>
+      </w:r>
+      <w:r>
+        <w:rPr>
+          <w:sz w:val="16"/>
+          <w:szCs w:val="16"/>
+        </w:rPr>
+        <w:t> Regulated industries (e.g., healthcare, banking)</w:t>
+      </w:r>
+    </w:p>
+    <w:p>
+      <w:pPr>
+        <w:pStyle w:val="ListParagraph"/>
+        <w:rPr>
+          <w:sz w:val="16"/>
+          <w:szCs w:val="16"/>
+        </w:rPr>
+      </w:pPr>
+    </w:p>
+    <w:p>
+      <w:pPr>
+        <w:pStyle w:val="ListParagraph"/>
+        <w:rPr>
+          <w:b/>
+          <w:sz w:val="16"/>
+          <w:szCs w:val="16"/>
+        </w:rPr>
+      </w:pPr>
+      <w:r>
+        <w:rPr>
+          <w:b/>
+          <w:sz w:val="16"/>
+          <w:szCs w:val="16"/>
+        </w:rPr>
+        <w:lastRenderedPageBreak/>
+        <w:t>Agile</w:t>
+      </w:r>
+    </w:p>
+    <w:p>
+      <w:pPr>
+        <w:pStyle w:val="ListParagraph"/>
+        <w:rPr>
+          <w:sz w:val="16"/>
+          <w:szCs w:val="16"/>
+        </w:rPr>
+      </w:pPr>
+      <w:r>
+        <w:rPr>
+          <w:sz w:val="16"/>
+          <w:szCs w:val="16"/>
+        </w:rPr>
+        <w:t>A flexible and adaptive model where development is incremental and iterative, emphasizing customer collaboration.</w:t>
+      </w:r>
+    </w:p>
+    <w:p>
+      <w:pPr>
+        <w:pStyle w:val="ListParagraph"/>
+        <w:rPr>
+          <w:sz w:val="16"/>
+          <w:szCs w:val="16"/>
+        </w:rPr>
+      </w:pPr>
+      <w:r>
+        <w:rPr>
+          <w:sz w:val="16"/>
+          <w:szCs w:val="16"/>
+        </w:rPr>
+        <w:t>Key Agile Frameworks:</w:t>
+      </w:r>
+    </w:p>
+    <w:p>
+      <w:pPr>
+        <w:pStyle w:val="ListParagraph"/>
+        <w:rPr>
+          <w:sz w:val="16"/>
+          <w:szCs w:val="16"/>
+        </w:rPr>
+      </w:pPr>
+      <w:r>
+        <w:rPr>
+          <w:sz w:val="16"/>
+          <w:szCs w:val="16"/>
+        </w:rPr>
+        <w:t> Scrum – Uses sprints (2-</w:t>
+      </w:r>
+      <w:r>
+        <w:rPr>
+          <w:sz w:val="16"/>
+          <w:szCs w:val="16"/>
+        </w:rPr>
+        <w:t>4-week</w:t>
+      </w:r>
+      <w:r>
+        <w:rPr>
+          <w:sz w:val="16"/>
+          <w:szCs w:val="16"/>
+        </w:rPr>
+        <w:t xml:space="preserve"> development cycles)</w:t>
+      </w:r>
+    </w:p>
+    <w:p>
+      <w:pPr>
+        <w:pStyle w:val="ListParagraph"/>
+        <w:rPr>
+          <w:sz w:val="16"/>
+          <w:szCs w:val="16"/>
+        </w:rPr>
+      </w:pPr>
+      <w:r>
+        <w:rPr>
+          <w:sz w:val="16"/>
+          <w:szCs w:val="16"/>
+        </w:rPr>
+        <w:t> Kanban – Focuses on continuous workflow without predefined iterations</w:t>
+      </w:r>
+    </w:p>
+    <w:p>
+      <w:pPr>
+        <w:pStyle w:val="ListParagraph"/>
+        <w:rPr>
+          <w:sz w:val="16"/>
+          <w:szCs w:val="16"/>
+        </w:rPr>
+      </w:pPr>
+      <w:r>
+        <w:rPr>
+          <w:sz w:val="16"/>
+          <w:szCs w:val="16"/>
+        </w:rPr>
+        <w:t> Extreme Programming (XP) – Focuses on customer satisfaction, frequent releases, and</w:t>
+      </w:r>
+    </w:p>
+    <w:p>
+      <w:pPr>
+        <w:pStyle w:val="ListParagraph"/>
+        <w:rPr>
+          <w:sz w:val="16"/>
+          <w:szCs w:val="16"/>
+        </w:rPr>
+      </w:pPr>
+      <w:r>
+        <w:rPr>
+          <w:sz w:val="16"/>
+          <w:szCs w:val="16"/>
+        </w:rPr>
+        <w:t>coding best practices</w:t>
+      </w:r>
+    </w:p>
+    <w:p>
+      <w:pPr>
+        <w:pStyle w:val="ListParagraph"/>
+        <w:rPr>
+          <w:sz w:val="16"/>
+          <w:szCs w:val="16"/>
+        </w:rPr>
+      </w:pPr>
+      <w:r>
+        <w:rPr>
+          <w:sz w:val="16"/>
+          <w:szCs w:val="16"/>
+        </w:rPr>
+        <w:t>Pros:</w:t>
+      </w:r>
+    </w:p>
+    <w:p>
+      <w:pPr>
+        <w:pStyle w:val="ListParagraph"/>
+        <w:rPr>
+          <w:sz w:val="16"/>
+          <w:szCs w:val="16"/>
+        </w:rPr>
+      </w:pPr>
+      <w:r>
+        <w:rPr>
+          <w:rFonts w:ascii="Segoe UI Symbol" w:hAnsi="Segoe UI Symbol" w:cs="Segoe UI Symbol"/>
+          <w:sz w:val="16"/>
+          <w:szCs w:val="16"/>
+        </w:rPr>
+        <w:t>✔</w:t>
+      </w:r>
+      <w:r>
+        <w:rPr>
+          <w:sz w:val="16"/>
+          <w:szCs w:val="16"/>
+        </w:rPr>
+        <w:t>️ Highly flexible to changes</w:t>
+      </w:r>
+    </w:p>
+    <w:p>
+      <w:pPr>
+        <w:pStyle w:val="ListParagraph"/>
+        <w:rPr>
+          <w:sz w:val="16"/>
+          <w:szCs w:val="16"/>
+        </w:rPr>
+      </w:pPr>
+      <w:r>
+        <w:rPr>
+          <w:rFonts w:ascii="Segoe UI Symbol" w:hAnsi="Segoe UI Symbol" w:cs="Segoe UI Symbol"/>
+          <w:sz w:val="16"/>
+          <w:szCs w:val="16"/>
+        </w:rPr>
+        <w:t>✔</w:t>
+      </w:r>
+      <w:r>
+        <w:rPr>
+          <w:sz w:val="16"/>
+          <w:szCs w:val="16"/>
+        </w:rPr>
+        <w:t>️ Faster delivery with continuous feedback</w:t>
+      </w:r>
+    </w:p>
+    <w:p>
+      <w:pPr>
+        <w:pStyle w:val="ListParagraph"/>
+        <w:rPr>
+          <w:sz w:val="16"/>
+          <w:szCs w:val="16"/>
+        </w:rPr>
+      </w:pPr>
+      <w:r>
+        <w:rPr>
+          <w:sz w:val="16"/>
+          <w:szCs w:val="16"/>
+        </w:rPr>
+        <w:t>Cons:</w:t>
+      </w:r>
+    </w:p>
+    <w:p>
+      <w:pPr>
+        <w:pStyle w:val="ListParagraph"/>
+        <w:rPr>
+          <w:sz w:val="16"/>
+          <w:szCs w:val="16"/>
+        </w:rPr>
+      </w:pPr>
+      <w:r>
+        <w:rPr>
+          <w:rFonts w:ascii="Segoe UI Symbol" w:hAnsi="Segoe UI Symbol" w:cs="Segoe UI Symbol"/>
+          <w:sz w:val="16"/>
+          <w:szCs w:val="16"/>
+        </w:rPr>
+        <w:t>❌</w:t>
+      </w:r>
+      <w:r>
+        <w:rPr>
+          <w:sz w:val="16"/>
+          <w:szCs w:val="16"/>
+        </w:rPr>
+        <w:t xml:space="preserve"> Requires experienced developers</w:t>
+      </w:r>
+    </w:p>
+    <w:p>
+      <w:pPr>
+        <w:pStyle w:val="ListParagraph"/>
+        <w:rPr>
+          <w:sz w:val="16"/>
+          <w:szCs w:val="16"/>
+        </w:rPr>
+      </w:pPr>
+      <w:r>
+        <w:rPr>
+          <w:rFonts w:ascii="Segoe UI Symbol" w:hAnsi="Segoe UI Symbol" w:cs="Segoe UI Symbol"/>
+          <w:sz w:val="16"/>
+          <w:szCs w:val="16"/>
+        </w:rPr>
+        <w:t>❌</w:t>
+      </w:r>
+      <w:r>
+        <w:rPr>
+          <w:sz w:val="16"/>
+          <w:szCs w:val="16"/>
+        </w:rPr>
+        <w:t xml:space="preserve"> Difficult to estimate cost and time</w:t>
+      </w:r>
+    </w:p>
+    <w:p>
+      <w:pPr>
+        <w:pStyle w:val="ListParagraph"/>
+        <w:rPr>
+          <w:sz w:val="16"/>
+          <w:szCs w:val="16"/>
+        </w:rPr>
+      </w:pPr>
+      <w:r>
+        <w:rPr>
+          <w:sz w:val="16"/>
+          <w:szCs w:val="16"/>
+        </w:rPr>
+        <w:t xml:space="preserve">Best Used </w:t>
+      </w:r>
+      <w:r>
+        <w:rPr>
+          <w:sz w:val="16"/>
+          <w:szCs w:val="16"/>
+        </w:rPr>
+        <w:t>for</w:t>
+      </w:r>
+      <w:r>
+        <w:rPr>
+          <w:sz w:val="16"/>
+          <w:szCs w:val="16"/>
+        </w:rPr>
+        <w:t>:</w:t>
+      </w:r>
+    </w:p>
+    <w:p>
+      <w:pPr>
+        <w:pStyle w:val="ListParagraph"/>
+        <w:rPr>
+          <w:sz w:val="16"/>
+          <w:szCs w:val="16"/>
+        </w:rPr>
+      </w:pPr>
+      <w:r>
+        <w:rPr>
+          <w:sz w:val="16"/>
+          <w:szCs w:val="16"/>
+        </w:rPr>
+        <w:t> Start-ups, SaaS, mobile applications</w:t>
+      </w:r>
+    </w:p>
+    <w:p>
+      <w:pPr>
+        <w:pStyle w:val="ListParagraph"/>
+        <w:rPr>
+          <w:sz w:val="16"/>
+          <w:szCs w:val="16"/>
+        </w:rPr>
+      </w:pPr>
+      <w:r>
+        <w:rPr>
+          <w:sz w:val="16"/>
+          <w:szCs w:val="16"/>
+        </w:rPr>
+        <w:t> Projects with frequently changing requirements</w:t>
+      </w:r>
+    </w:p>
+    <w:p>
+      <w:pPr>
+        <w:pStyle w:val="ListParagraph"/>
+        <w:rPr>
+          <w:sz w:val="16"/>
+          <w:szCs w:val="16"/>
+        </w:rPr>
+      </w:pPr>
+    </w:p>
+    <w:p>
+      <w:pPr>
+        <w:pStyle w:val="ListParagraph"/>
+        <w:rPr>
+          <w:b/>
+          <w:sz w:val="16"/>
+          <w:szCs w:val="16"/>
+        </w:rPr>
+      </w:pPr>
+      <w:r>
+        <w:rPr>
+          <w:b/>
+          <w:sz w:val="16"/>
+          <w:szCs w:val="16"/>
+        </w:rPr>
+        <w:t>DevOps</w:t>
+      </w:r>
+    </w:p>
+    <w:p>
+      <w:pPr>
+        <w:pStyle w:val="ListParagraph"/>
+        <w:rPr>
+          <w:sz w:val="16"/>
+          <w:szCs w:val="16"/>
+        </w:rPr>
+      </w:pPr>
+      <w:r>
+        <w:rPr>
+          <w:sz w:val="16"/>
+          <w:szCs w:val="16"/>
+        </w:rPr>
+        <w:t>A modern SDLC approach that integrates development (Dev) and operations (Ops) for continuous integration and deployment (CI/CD).</w:t>
+      </w:r>
+    </w:p>
+    <w:p>
+      <w:pPr>
+        <w:pStyle w:val="ListParagraph"/>
+        <w:rPr>
+          <w:sz w:val="16"/>
+          <w:szCs w:val="16"/>
+        </w:rPr>
+      </w:pPr>
+      <w:r>
+        <w:rPr>
+          <w:sz w:val="16"/>
+          <w:szCs w:val="16"/>
+        </w:rPr>
+        <w:t>Key Components:</w:t>
+      </w:r>
+    </w:p>
+    <w:p>
+      <w:pPr>
+        <w:pStyle w:val="ListParagraph"/>
+        <w:rPr>
+          <w:sz w:val="16"/>
+          <w:szCs w:val="16"/>
+        </w:rPr>
+      </w:pPr>
+      <w:r>
+        <w:rPr>
+          <w:sz w:val="16"/>
+          <w:szCs w:val="16"/>
+        </w:rPr>
+        <w:t> Continuous Integration (CI) – Automated code integration</w:t>
+      </w:r>
+    </w:p>
+    <w:p>
+      <w:pPr>
+        <w:pStyle w:val="ListParagraph"/>
+        <w:rPr>
+          <w:sz w:val="16"/>
+          <w:szCs w:val="16"/>
+        </w:rPr>
+      </w:pPr>
+      <w:r>
+        <w:rPr>
+          <w:sz w:val="16"/>
+          <w:szCs w:val="16"/>
+        </w:rPr>
+        <w:t> Continuous Deployment (CD) – Frequent and automated releases</w:t>
+      </w:r>
+    </w:p>
+    <w:p>
+      <w:pPr>
+        <w:pStyle w:val="ListParagraph"/>
+        <w:rPr>
+          <w:sz w:val="16"/>
+          <w:szCs w:val="16"/>
+        </w:rPr>
+      </w:pPr>
+      <w:r>
+        <w:rPr>
+          <w:sz w:val="16"/>
+          <w:szCs w:val="16"/>
+        </w:rPr>
+        <w:t> Infrastructure as Code (</w:t>
+      </w:r>
+      <w:proofErr w:type="spellStart"/>
+      <w:r>
+        <w:rPr>
+          <w:sz w:val="16"/>
+          <w:szCs w:val="16"/>
+        </w:rPr>
+        <w:t>IaC</w:t>
+      </w:r>
+      <w:proofErr w:type="spellEnd"/>
+      <w:r>
+        <w:rPr>
+          <w:sz w:val="16"/>
+          <w:szCs w:val="16"/>
+        </w:rPr>
+        <w:t>) – Automated infrastructure management</w:t>
+      </w:r>
+    </w:p>
+    <w:p>
+      <w:pPr>
+        <w:pStyle w:val="ListParagraph"/>
+        <w:rPr>
+          <w:sz w:val="16"/>
+          <w:szCs w:val="16"/>
+        </w:rPr>
+      </w:pPr>
+      <w:r>
+        <w:rPr>
+          <w:sz w:val="16"/>
+          <w:szCs w:val="16"/>
+        </w:rPr>
+        <w:t>Pros:</w:t>
+      </w:r>
+    </w:p>
+    <w:p>
+      <w:pPr>
+        <w:pStyle w:val="ListParagraph"/>
+        <w:rPr>
+          <w:sz w:val="16"/>
+          <w:szCs w:val="16"/>
+        </w:rPr>
+      </w:pPr>
+      <w:r>
+        <w:rPr>
+          <w:rFonts w:ascii="Segoe UI Symbol" w:hAnsi="Segoe UI Symbol" w:cs="Segoe UI Symbol"/>
+          <w:sz w:val="16"/>
+          <w:szCs w:val="16"/>
+        </w:rPr>
+        <w:t>✔</w:t>
+      </w:r>
+      <w:r>
+        <w:rPr>
+          <w:sz w:val="16"/>
+          <w:szCs w:val="16"/>
+        </w:rPr>
+        <w:t>️ Faster software releases</w:t>
+      </w:r>
+    </w:p>
+    <w:p>
+      <w:pPr>
+        <w:pStyle w:val="ListParagraph"/>
+        <w:rPr>
+          <w:sz w:val="16"/>
+          <w:szCs w:val="16"/>
+        </w:rPr>
+      </w:pPr>
+      <w:r>
+        <w:rPr>
+          <w:rFonts w:ascii="Segoe UI Symbol" w:hAnsi="Segoe UI Symbol" w:cs="Segoe UI Symbol"/>
+          <w:sz w:val="16"/>
+          <w:szCs w:val="16"/>
+        </w:rPr>
+        <w:t>✔</w:t>
+      </w:r>
+      <w:r>
+        <w:rPr>
+          <w:sz w:val="16"/>
+          <w:szCs w:val="16"/>
+        </w:rPr>
+        <w:t>️ Improved collaboration between teams</w:t>
+      </w:r>
+    </w:p>
+    <w:p>
+      <w:pPr>
+        <w:pStyle w:val="ListParagraph"/>
+        <w:rPr>
+          <w:sz w:val="16"/>
+          <w:szCs w:val="16"/>
+        </w:rPr>
+      </w:pPr>
+      <w:r>
+        <w:rPr>
+          <w:sz w:val="16"/>
+          <w:szCs w:val="16"/>
+        </w:rPr>
+        <w:t>Cons:</w:t>
+      </w:r>
+    </w:p>
+    <w:p>
+      <w:pPr>
+        <w:pStyle w:val="ListParagraph"/>
+        <w:rPr>
+          <w:sz w:val="16"/>
+          <w:szCs w:val="16"/>
+        </w:rPr>
+      </w:pPr>
+      <w:r>
+        <w:rPr>
+          <w:rFonts w:ascii="Segoe UI Symbol" w:hAnsi="Segoe UI Symbol" w:cs="Segoe UI Symbol"/>
+          <w:sz w:val="16"/>
+          <w:szCs w:val="16"/>
+        </w:rPr>
+        <w:t>❌</w:t>
+      </w:r>
+      <w:r>
+        <w:rPr>
+          <w:sz w:val="16"/>
+          <w:szCs w:val="16"/>
+        </w:rPr>
+        <w:t xml:space="preserve"> Requires strong automation and DevOps expertise</w:t>
+      </w:r>
+    </w:p>
+    <w:p>
+      <w:pPr>
+        <w:pStyle w:val="ListParagraph"/>
+        <w:rPr>
+          <w:sz w:val="16"/>
+          <w:szCs w:val="16"/>
+        </w:rPr>
+      </w:pPr>
+      <w:r>
+        <w:rPr>
+          <w:rFonts w:ascii="Segoe UI Symbol" w:hAnsi="Segoe UI Symbol" w:cs="Segoe UI Symbol"/>
+          <w:sz w:val="16"/>
+          <w:szCs w:val="16"/>
+        </w:rPr>
+        <w:t>❌</w:t>
+      </w:r>
+      <w:r>
+        <w:rPr>
+          <w:sz w:val="16"/>
+          <w:szCs w:val="16"/>
+        </w:rPr>
+        <w:t xml:space="preserve"> Complex implementation in traditional organizations</w:t>
+      </w:r>
+    </w:p>
+    <w:p>
+      <w:pPr>
+        <w:pStyle w:val="ListParagraph"/>
+        <w:rPr>
+          <w:sz w:val="16"/>
+          <w:szCs w:val="16"/>
+        </w:rPr>
+      </w:pPr>
+      <w:r>
+        <w:rPr>
+          <w:sz w:val="16"/>
+          <w:szCs w:val="16"/>
+        </w:rPr>
+        <w:t xml:space="preserve">Best Used </w:t>
+      </w:r>
+      <w:bookmarkStart w:id="0" w:name="_GoBack"/>
+      <w:bookmarkEnd w:id="0"/>
+      <w:r>
+        <w:rPr>
+          <w:sz w:val="16"/>
+          <w:szCs w:val="16"/>
+        </w:rPr>
+        <w:t>for</w:t>
+      </w:r>
+      <w:r>
+        <w:rPr>
+          <w:sz w:val="16"/>
+          <w:szCs w:val="16"/>
+        </w:rPr>
+        <w:t>:</w:t>
+      </w:r>
+    </w:p>
+    <w:p>
+      <w:pPr>
+        <w:pStyle w:val="ListParagraph"/>
+        <w:rPr>
+          <w:sz w:val="16"/>
+          <w:szCs w:val="16"/>
+        </w:rPr>
+      </w:pPr>
+      <w:r>
+        <w:rPr>
+          <w:sz w:val="16"/>
+          <w:szCs w:val="16"/>
+        </w:rPr>
+        <w:t xml:space="preserve">  </w:t>
+      </w:r>
+      <w:r>
+        <w:rPr>
+          <w:sz w:val="16"/>
+          <w:szCs w:val="16"/>
+        </w:rPr>
+        <w:t xml:space="preserve"> Cloud applications, </w:t>
+      </w:r>
+      <w:r>
+        <w:rPr>
+          <w:sz w:val="16"/>
+          <w:szCs w:val="16"/>
+        </w:rPr>
+        <w:t>micro services</w:t>
+      </w:r>
+      <w:r>
+        <w:rPr>
+          <w:sz w:val="16"/>
+          <w:szCs w:val="16"/>
+        </w:rPr>
+        <w:t>, enterprise</w:t>
       </w:r>
     </w:p>
     <w:p>
@@ -2321,60 +4553,47 @@
         <w:rPr>
           <w:b/>
         </w:rPr>
-        <w:t xml:space="preserve">Chapter: </w:t>
+        <w:t xml:space="preserve">Chapter:  </w:t>
       </w:r>
       <w:r>
         <w:rPr>
           <w:b/>
         </w:rPr>
-        <w:t xml:space="preserve"> </w:t>
-      </w:r>
+        <w:t>Security Requirements Engineering:</w:t>
+      </w:r>
+      <w:r>
+        <w:t xml:space="preserve"> Identifying and defining security requirements, integrating security requirements with functional requirements. </w:t>
+      </w:r>
+    </w:p>
+    <w:p>
+      <w:pPr>
+        <w:ind w:left="360"/>
+      </w:pPr>
+    </w:p>
+    <w:p>
+      <w:pPr>
+        <w:ind w:left="360"/>
+      </w:pPr>
+    </w:p>
+    <w:p>
+      <w:pPr>
+        <w:ind w:left="360"/>
+      </w:pPr>
+    </w:p>
+    <w:p>
+      <w:pPr>
+        <w:ind w:left="360"/>
+      </w:pPr>
+    </w:p>
+    <w:p>
+      <w:pPr>
+        <w:ind w:left="360"/>
+      </w:pPr>
       <w:r>
         <w:rPr>
           <w:b/>
         </w:rPr>
-        <w:t>Security Requirements Engineering:</w:t>
-      </w:r>
-      <w:r>
-        <w:t xml:space="preserve"> Identifying and defining security requirements, integrating security requirements with functional requirements. </w:t>
-      </w:r>
-    </w:p>
-    <w:p>
-      <w:pPr>
-        <w:ind w:left="360"/>
-      </w:pPr>
-    </w:p>
-    <w:p>
-      <w:pPr>
-        <w:ind w:left="360"/>
-      </w:pPr>
-    </w:p>
-    <w:p>
-      <w:pPr>
-        <w:ind w:left="360"/>
-      </w:pPr>
-    </w:p>
-    <w:p>
-      <w:pPr>
-        <w:ind w:left="360"/>
-      </w:pPr>
-    </w:p>
-    <w:p>
-      <w:pPr>
-        <w:ind w:left="360"/>
-      </w:pPr>
-      <w:r>
-        <w:rPr>
-          <w:b/>
-        </w:rPr>
-        <w:lastRenderedPageBreak/>
-        <w:t xml:space="preserve">Chapter: </w:t>
-      </w:r>
-      <w:r>
-        <w:rPr>
-          <w:b/>
-        </w:rPr>
-        <w:t xml:space="preserve"> </w:t>
+        <w:t xml:space="preserve">Chapter:  </w:t>
       </w:r>
       <w:r>
         <w:rPr>
@@ -2856,6 +5075,7 @@
           <w:sz w:val="12"/>
           <w:szCs w:val="12"/>
         </w:rPr>
+        <w:lastRenderedPageBreak/>
         <w:t>Attack Trees</w:t>
       </w:r>
       <w:r>
@@ -3666,7 +5886,6 @@
           <w:sz w:val="20"/>
           <w:szCs w:val="20"/>
         </w:rPr>
-        <w:lastRenderedPageBreak/>
         <w:t>C</w:t>
       </w:r>
       <w:r>
@@ -3953,6 +6172,7 @@
           <w:szCs w:val="12"/>
           <w:lang w:val="en-US"/>
         </w:rPr>
+        <w:lastRenderedPageBreak/>
         <w:t>Step 5: Assess Risks</w:t>
       </w:r>
     </w:p>
@@ -4355,8 +6575,6 @@
         </w:rPr>
         <w:t>Mitigating</w:t>
       </w:r>
-      <w:bookmarkStart w:id="0" w:name="_GoBack"/>
-      <w:bookmarkEnd w:id="0"/>
     </w:p>
     <w:p>
       <w:pPr>
@@ -5131,6 +7349,123 @@
     </w:lvl>
   </w:abstractNum>
   <w:abstractNum w:abstractNumId="6" w15:restartNumberingAfterBreak="0">
+    <w:nsid w:val="14BD3AE2"/>
+    <w:multiLevelType w:val="multilevel"/>
+    <w:tmpl w:val="48601EE8"/>
+    <w:lvl w:ilvl="0">
+      <w:start w:val="1"/>
+      <w:numFmt w:val="decimal"/>
+      <w:lvlText w:val="%1."/>
+      <w:lvlJc w:val="left"/>
+      <w:pPr>
+        <w:tabs>
+          <w:tab w:val="num" w:pos="720"/>
+        </w:tabs>
+        <w:ind w:left="720" w:hanging="360"/>
+      </w:pPr>
+    </w:lvl>
+    <w:lvl w:ilvl="1">
+      <w:start w:val="1"/>
+      <w:numFmt w:val="bullet"/>
+      <w:lvlText w:val="o"/>
+      <w:lvlJc w:val="left"/>
+      <w:pPr>
+        <w:tabs>
+          <w:tab w:val="num" w:pos="1440"/>
+        </w:tabs>
+        <w:ind w:left="1440" w:hanging="360"/>
+      </w:pPr>
+      <w:rPr>
+        <w:rFonts w:ascii="Courier New" w:hAnsi="Courier New" w:hint="default"/>
+        <w:sz w:val="20"/>
+      </w:rPr>
+    </w:lvl>
+    <w:lvl w:ilvl="2" w:tentative="1">
+      <w:start w:val="1"/>
+      <w:numFmt w:val="decimal"/>
+      <w:lvlText w:val="%3."/>
+      <w:lvlJc w:val="left"/>
+      <w:pPr>
+        <w:tabs>
+          <w:tab w:val="num" w:pos="2160"/>
+        </w:tabs>
+        <w:ind w:left="2160" w:hanging="360"/>
+      </w:pPr>
+    </w:lvl>
+    <w:lvl w:ilvl="3" w:tentative="1">
+      <w:start w:val="1"/>
+      <w:numFmt w:val="decimal"/>
+      <w:lvlText w:val="%4."/>
+      <w:lvlJc w:val="left"/>
+      <w:pPr>
+        <w:tabs>
+          <w:tab w:val="num" w:pos="2880"/>
+        </w:tabs>
+        <w:ind w:left="2880" w:hanging="360"/>
+      </w:pPr>
+    </w:lvl>
+    <w:lvl w:ilvl="4" w:tentative="1">
+      <w:start w:val="1"/>
+      <w:numFmt w:val="decimal"/>
+      <w:lvlText w:val="%5."/>
+      <w:lvlJc w:val="left"/>
+      <w:pPr>
+        <w:tabs>
+          <w:tab w:val="num" w:pos="3600"/>
+        </w:tabs>
+        <w:ind w:left="3600" w:hanging="360"/>
+      </w:pPr>
+    </w:lvl>
+    <w:lvl w:ilvl="5" w:tentative="1">
+      <w:start w:val="1"/>
+      <w:numFmt w:val="decimal"/>
+      <w:lvlText w:val="%6."/>
+      <w:lvlJc w:val="left"/>
+      <w:pPr>
+        <w:tabs>
+          <w:tab w:val="num" w:pos="4320"/>
+        </w:tabs>
+        <w:ind w:left="4320" w:hanging="360"/>
+      </w:pPr>
+    </w:lvl>
+    <w:lvl w:ilvl="6" w:tentative="1">
+      <w:start w:val="1"/>
+      <w:numFmt w:val="decimal"/>
+      <w:lvlText w:val="%7."/>
+      <w:lvlJc w:val="left"/>
+      <w:pPr>
+        <w:tabs>
+          <w:tab w:val="num" w:pos="5040"/>
+        </w:tabs>
+        <w:ind w:left="5040" w:hanging="360"/>
+      </w:pPr>
+    </w:lvl>
+    <w:lvl w:ilvl="7" w:tentative="1">
+      <w:start w:val="1"/>
+      <w:numFmt w:val="decimal"/>
+      <w:lvlText w:val="%8."/>
+      <w:lvlJc w:val="left"/>
+      <w:pPr>
+        <w:tabs>
+          <w:tab w:val="num" w:pos="5760"/>
+        </w:tabs>
+        <w:ind w:left="5760" w:hanging="360"/>
+      </w:pPr>
+    </w:lvl>
+    <w:lvl w:ilvl="8" w:tentative="1">
+      <w:start w:val="1"/>
+      <w:numFmt w:val="decimal"/>
+      <w:lvlText w:val="%9."/>
+      <w:lvlJc w:val="left"/>
+      <w:pPr>
+        <w:tabs>
+          <w:tab w:val="num" w:pos="6480"/>
+        </w:tabs>
+        <w:ind w:left="6480" w:hanging="360"/>
+      </w:pPr>
+    </w:lvl>
+  </w:abstractNum>
+  <w:abstractNum w:abstractNumId="7" w15:restartNumberingAfterBreak="0">
     <w:nsid w:val="1DC709D1"/>
     <w:multiLevelType w:val="hybridMultilevel"/>
     <w:tmpl w:val="B68A5BDC"/>
@@ -5270,7 +7605,7 @@
       </w:rPr>
     </w:lvl>
   </w:abstractNum>
-  <w:abstractNum w:abstractNumId="7" w15:restartNumberingAfterBreak="0">
+  <w:abstractNum w:abstractNumId="8" w15:restartNumberingAfterBreak="0">
     <w:nsid w:val="26647AB7"/>
     <w:multiLevelType w:val="multilevel"/>
     <w:tmpl w:val="3E584986"/>
@@ -5419,7 +7754,7 @@
       </w:rPr>
     </w:lvl>
   </w:abstractNum>
-  <w:abstractNum w:abstractNumId="8" w15:restartNumberingAfterBreak="0">
+  <w:abstractNum w:abstractNumId="9" w15:restartNumberingAfterBreak="0">
     <w:nsid w:val="292655F4"/>
     <w:multiLevelType w:val="hybridMultilevel"/>
     <w:tmpl w:val="6924FB50"/>
@@ -5505,7 +7840,7 @@
       </w:pPr>
     </w:lvl>
   </w:abstractNum>
-  <w:abstractNum w:abstractNumId="9" w15:restartNumberingAfterBreak="0">
+  <w:abstractNum w:abstractNumId="10" w15:restartNumberingAfterBreak="0">
     <w:nsid w:val="334104D8"/>
     <w:multiLevelType w:val="multilevel"/>
     <w:tmpl w:val="F2F44486"/>
@@ -5654,7 +7989,7 @@
       </w:rPr>
     </w:lvl>
   </w:abstractNum>
-  <w:abstractNum w:abstractNumId="10" w15:restartNumberingAfterBreak="0">
+  <w:abstractNum w:abstractNumId="11" w15:restartNumberingAfterBreak="0">
     <w:nsid w:val="36AA650A"/>
     <w:multiLevelType w:val="hybridMultilevel"/>
     <w:tmpl w:val="4404E134"/>
@@ -5743,7 +8078,7 @@
       </w:pPr>
     </w:lvl>
   </w:abstractNum>
-  <w:abstractNum w:abstractNumId="11" w15:restartNumberingAfterBreak="0">
+  <w:abstractNum w:abstractNumId="12" w15:restartNumberingAfterBreak="0">
     <w:nsid w:val="3E0D2E7D"/>
     <w:multiLevelType w:val="hybridMultilevel"/>
     <w:tmpl w:val="61068BD4"/>
@@ -5883,7 +8218,7 @@
       </w:rPr>
     </w:lvl>
   </w:abstractNum>
-  <w:abstractNum w:abstractNumId="12" w15:restartNumberingAfterBreak="0">
+  <w:abstractNum w:abstractNumId="13" w15:restartNumberingAfterBreak="0">
     <w:nsid w:val="43A97B3B"/>
     <w:multiLevelType w:val="hybridMultilevel"/>
     <w:tmpl w:val="C2E201B8"/>
@@ -6023,7 +8358,7 @@
       </w:rPr>
     </w:lvl>
   </w:abstractNum>
-  <w:abstractNum w:abstractNumId="13" w15:restartNumberingAfterBreak="0">
+  <w:abstractNum w:abstractNumId="14" w15:restartNumberingAfterBreak="0">
     <w:nsid w:val="46AC75A5"/>
     <w:multiLevelType w:val="multilevel"/>
     <w:tmpl w:val="0E56496E"/>
@@ -6172,7 +8507,7 @@
       </w:rPr>
     </w:lvl>
   </w:abstractNum>
-  <w:abstractNum w:abstractNumId="14" w15:restartNumberingAfterBreak="0">
+  <w:abstractNum w:abstractNumId="15" w15:restartNumberingAfterBreak="0">
     <w:nsid w:val="46C10C63"/>
     <w:multiLevelType w:val="hybridMultilevel"/>
     <w:tmpl w:val="D1202E80"/>
@@ -6312,7 +8647,7 @@
       </w:rPr>
     </w:lvl>
   </w:abstractNum>
-  <w:abstractNum w:abstractNumId="15" w15:restartNumberingAfterBreak="0">
+  <w:abstractNum w:abstractNumId="16" w15:restartNumberingAfterBreak="0">
     <w:nsid w:val="48256FA4"/>
     <w:multiLevelType w:val="multilevel"/>
     <w:tmpl w:val="7368BC98"/>
@@ -6461,7 +8796,7 @@
       </w:rPr>
     </w:lvl>
   </w:abstractNum>
-  <w:abstractNum w:abstractNumId="16" w15:restartNumberingAfterBreak="0">
+  <w:abstractNum w:abstractNumId="17" w15:restartNumberingAfterBreak="0">
     <w:nsid w:val="4F5F3D53"/>
     <w:multiLevelType w:val="multilevel"/>
     <w:tmpl w:val="AD1EF816"/>
@@ -6610,7 +8945,7 @@
       </w:rPr>
     </w:lvl>
   </w:abstractNum>
-  <w:abstractNum w:abstractNumId="17" w15:restartNumberingAfterBreak="0">
+  <w:abstractNum w:abstractNumId="18" w15:restartNumberingAfterBreak="0">
     <w:nsid w:val="56ED159D"/>
     <w:multiLevelType w:val="hybridMultilevel"/>
     <w:tmpl w:val="B8423CC8"/>
@@ -6696,7 +9031,7 @@
       </w:pPr>
     </w:lvl>
   </w:abstractNum>
-  <w:abstractNum w:abstractNumId="18" w15:restartNumberingAfterBreak="0">
+  <w:abstractNum w:abstractNumId="19" w15:restartNumberingAfterBreak="0">
     <w:nsid w:val="586E4A5E"/>
     <w:multiLevelType w:val="hybridMultilevel"/>
     <w:tmpl w:val="8108A124"/>
@@ -6785,7 +9120,96 @@
       </w:pPr>
     </w:lvl>
   </w:abstractNum>
-  <w:abstractNum w:abstractNumId="19" w15:restartNumberingAfterBreak="0">
+  <w:abstractNum w:abstractNumId="20" w15:restartNumberingAfterBreak="0">
+    <w:nsid w:val="5BE4021A"/>
+    <w:multiLevelType w:val="hybridMultilevel"/>
+    <w:tmpl w:val="E314356E"/>
+    <w:lvl w:ilvl="0" w:tplc="0809000F">
+      <w:start w:val="1"/>
+      <w:numFmt w:val="decimal"/>
+      <w:lvlText w:val="%1."/>
+      <w:lvlJc w:val="left"/>
+      <w:pPr>
+        <w:ind w:left="720" w:hanging="360"/>
+      </w:pPr>
+      <w:rPr>
+        <w:rFonts w:hint="default"/>
+      </w:rPr>
+    </w:lvl>
+    <w:lvl w:ilvl="1" w:tplc="08090019" w:tentative="1">
+      <w:start w:val="1"/>
+      <w:numFmt w:val="lowerLetter"/>
+      <w:lvlText w:val="%2."/>
+      <w:lvlJc w:val="left"/>
+      <w:pPr>
+        <w:ind w:left="1440" w:hanging="360"/>
+      </w:pPr>
+    </w:lvl>
+    <w:lvl w:ilvl="2" w:tplc="0809001B" w:tentative="1">
+      <w:start w:val="1"/>
+      <w:numFmt w:val="lowerRoman"/>
+      <w:lvlText w:val="%3."/>
+      <w:lvlJc w:val="right"/>
+      <w:pPr>
+        <w:ind w:left="2160" w:hanging="180"/>
+      </w:pPr>
+    </w:lvl>
+    <w:lvl w:ilvl="3" w:tplc="0809000F" w:tentative="1">
+      <w:start w:val="1"/>
+      <w:numFmt w:val="decimal"/>
+      <w:lvlText w:val="%4."/>
+      <w:lvlJc w:val="left"/>
+      <w:pPr>
+        <w:ind w:left="2880" w:hanging="360"/>
+      </w:pPr>
+    </w:lvl>
+    <w:lvl w:ilvl="4" w:tplc="08090019" w:tentative="1">
+      <w:start w:val="1"/>
+      <w:numFmt w:val="lowerLetter"/>
+      <w:lvlText w:val="%5."/>
+      <w:lvlJc w:val="left"/>
+      <w:pPr>
+        <w:ind w:left="3600" w:hanging="360"/>
+      </w:pPr>
+    </w:lvl>
+    <w:lvl w:ilvl="5" w:tplc="0809001B" w:tentative="1">
+      <w:start w:val="1"/>
+      <w:numFmt w:val="lowerRoman"/>
+      <w:lvlText w:val="%6."/>
+      <w:lvlJc w:val="right"/>
+      <w:pPr>
+        <w:ind w:left="4320" w:hanging="180"/>
+      </w:pPr>
+    </w:lvl>
+    <w:lvl w:ilvl="6" w:tplc="0809000F" w:tentative="1">
+      <w:start w:val="1"/>
+      <w:numFmt w:val="decimal"/>
+      <w:lvlText w:val="%7."/>
+      <w:lvlJc w:val="left"/>
+      <w:pPr>
+        <w:ind w:left="5040" w:hanging="360"/>
+      </w:pPr>
+    </w:lvl>
+    <w:lvl w:ilvl="7" w:tplc="08090019" w:tentative="1">
+      <w:start w:val="1"/>
+      <w:numFmt w:val="lowerLetter"/>
+      <w:lvlText w:val="%8."/>
+      <w:lvlJc w:val="left"/>
+      <w:pPr>
+        <w:ind w:left="5760" w:hanging="360"/>
+      </w:pPr>
+    </w:lvl>
+    <w:lvl w:ilvl="8" w:tplc="0809001B" w:tentative="1">
+      <w:start w:val="1"/>
+      <w:numFmt w:val="lowerRoman"/>
+      <w:lvlText w:val="%9."/>
+      <w:lvlJc w:val="right"/>
+      <w:pPr>
+        <w:ind w:left="6480" w:hanging="180"/>
+      </w:pPr>
+    </w:lvl>
+  </w:abstractNum>
+  <w:abstractNum w:abstractNumId="21" w15:restartNumberingAfterBreak="0">
     <w:nsid w:val="5CD225C9"/>
     <w:multiLevelType w:val="hybridMultilevel"/>
     <w:tmpl w:val="704C8F06"/>
@@ -6871,7 +9295,7 @@
       </w:pPr>
     </w:lvl>
   </w:abstractNum>
-  <w:abstractNum w:abstractNumId="20" w15:restartNumberingAfterBreak="0">
+  <w:abstractNum w:abstractNumId="22" w15:restartNumberingAfterBreak="0">
     <w:nsid w:val="60B96C74"/>
     <w:multiLevelType w:val="hybridMultilevel"/>
     <w:tmpl w:val="B70CE8D2"/>
@@ -6957,7 +9381,7 @@
       </w:pPr>
     </w:lvl>
   </w:abstractNum>
-  <w:abstractNum w:abstractNumId="21" w15:restartNumberingAfterBreak="0">
+  <w:abstractNum w:abstractNumId="23" w15:restartNumberingAfterBreak="0">
     <w:nsid w:val="6E9A55A2"/>
     <w:multiLevelType w:val="hybridMultilevel"/>
     <w:tmpl w:val="05CCDBA8"/>
@@ -7097,7 +9521,7 @@
       </w:rPr>
     </w:lvl>
   </w:abstractNum>
-  <w:abstractNum w:abstractNumId="22" w15:restartNumberingAfterBreak="0">
+  <w:abstractNum w:abstractNumId="24" w15:restartNumberingAfterBreak="0">
     <w:nsid w:val="6FC824F1"/>
     <w:multiLevelType w:val="hybridMultilevel"/>
     <w:tmpl w:val="F322EE48"/>
@@ -7237,7 +9661,156 @@
       </w:rPr>
     </w:lvl>
   </w:abstractNum>
-  <w:abstractNum w:abstractNumId="23" w15:restartNumberingAfterBreak="0">
+  <w:abstractNum w:abstractNumId="25" w15:restartNumberingAfterBreak="0">
+    <w:nsid w:val="73A30384"/>
+    <w:multiLevelType w:val="multilevel"/>
+    <w:tmpl w:val="24FE7EA0"/>
+    <w:lvl w:ilvl="0">
+      <w:start w:val="1"/>
+      <w:numFmt w:val="bullet"/>
+      <w:lvlText w:val=""/>
+      <w:lvlJc w:val="left"/>
+      <w:pPr>
+        <w:tabs>
+          <w:tab w:val="num" w:pos="720"/>
+        </w:tabs>
+        <w:ind w:left="720" w:hanging="360"/>
+      </w:pPr>
+      <w:rPr>
+        <w:rFonts w:ascii="Symbol" w:hAnsi="Symbol" w:hint="default"/>
+        <w:sz w:val="20"/>
+      </w:rPr>
+    </w:lvl>
+    <w:lvl w:ilvl="1" w:tentative="1">
+      <w:start w:val="1"/>
+      <w:numFmt w:val="bullet"/>
+      <w:lvlText w:val="o"/>
+      <w:lvlJc w:val="left"/>
+      <w:pPr>
+        <w:tabs>
+          <w:tab w:val="num" w:pos="1440"/>
+        </w:tabs>
+        <w:ind w:left="1440" w:hanging="360"/>
+      </w:pPr>
+      <w:rPr>
+        <w:rFonts w:ascii="Courier New" w:hAnsi="Courier New" w:hint="default"/>
+        <w:sz w:val="20"/>
+      </w:rPr>
+    </w:lvl>
+    <w:lvl w:ilvl="2" w:tentative="1">
+      <w:start w:val="1"/>
+      <w:numFmt w:val="bullet"/>
+      <w:lvlText w:val=""/>
+      <w:lvlJc w:val="left"/>
+      <w:pPr>
+        <w:tabs>
+          <w:tab w:val="num" w:pos="2160"/>
+        </w:tabs>
+        <w:ind w:left="2160" w:hanging="360"/>
+      </w:pPr>
+      <w:rPr>
+        <w:rFonts w:ascii="Wingdings" w:hAnsi="Wingdings" w:hint="default"/>
+        <w:sz w:val="20"/>
+      </w:rPr>
+    </w:lvl>
+    <w:lvl w:ilvl="3" w:tentative="1">
+      <w:start w:val="1"/>
+      <w:numFmt w:val="bullet"/>
+      <w:lvlText w:val=""/>
+      <w:lvlJc w:val="left"/>
+      <w:pPr>
+        <w:tabs>
+          <w:tab w:val="num" w:pos="2880"/>
+        </w:tabs>
+        <w:ind w:left="2880" w:hanging="360"/>
+      </w:pPr>
+      <w:rPr>
+        <w:rFonts w:ascii="Wingdings" w:hAnsi="Wingdings" w:hint="default"/>
+        <w:sz w:val="20"/>
+      </w:rPr>
+    </w:lvl>
+    <w:lvl w:ilvl="4" w:tentative="1">
+      <w:start w:val="1"/>
+      <w:numFmt w:val="bullet"/>
+      <w:lvlText w:val=""/>
+      <w:lvlJc w:val="left"/>
+      <w:pPr>
+        <w:tabs>
+          <w:tab w:val="num" w:pos="3600"/>
+        </w:tabs>
+        <w:ind w:left="3600" w:hanging="360"/>
+      </w:pPr>
+      <w:rPr>
+        <w:rFonts w:ascii="Wingdings" w:hAnsi="Wingdings" w:hint="default"/>
+        <w:sz w:val="20"/>
+      </w:rPr>
+    </w:lvl>
+    <w:lvl w:ilvl="5" w:tentative="1">
+      <w:start w:val="1"/>
+      <w:numFmt w:val="bullet"/>
+      <w:lvlText w:val=""/>
+      <w:lvlJc w:val="left"/>
+      <w:pPr>
+        <w:tabs>
+          <w:tab w:val="num" w:pos="4320"/>
+        </w:tabs>
+        <w:ind w:left="4320" w:hanging="360"/>
+      </w:pPr>
+      <w:rPr>
+        <w:rFonts w:ascii="Wingdings" w:hAnsi="Wingdings" w:hint="default"/>
+        <w:sz w:val="20"/>
+      </w:rPr>
+    </w:lvl>
+    <w:lvl w:ilvl="6" w:tentative="1">
+      <w:start w:val="1"/>
+      <w:numFmt w:val="bullet"/>
+      <w:lvlText w:val=""/>
+      <w:lvlJc w:val="left"/>
+      <w:pPr>
+        <w:tabs>
+          <w:tab w:val="num" w:pos="5040"/>
+        </w:tabs>
+        <w:ind w:left="5040" w:hanging="360"/>
+      </w:pPr>
+      <w:rPr>
+        <w:rFonts w:ascii="Wingdings" w:hAnsi="Wingdings" w:hint="default"/>
+        <w:sz w:val="20"/>
+      </w:rPr>
+    </w:lvl>
+    <w:lvl w:ilvl="7" w:tentative="1">
+      <w:start w:val="1"/>
+      <w:numFmt w:val="bullet"/>
+      <w:lvlText w:val=""/>
+      <w:lvlJc w:val="left"/>
+      <w:pPr>
+        <w:tabs>
+          <w:tab w:val="num" w:pos="5760"/>
+        </w:tabs>
+        <w:ind w:left="5760" w:hanging="360"/>
+      </w:pPr>
+      <w:rPr>
+        <w:rFonts w:ascii="Wingdings" w:hAnsi="Wingdings" w:hint="default"/>
+        <w:sz w:val="20"/>
+      </w:rPr>
+    </w:lvl>
+    <w:lvl w:ilvl="8" w:tentative="1">
+      <w:start w:val="1"/>
+      <w:numFmt w:val="bullet"/>
+      <w:lvlText w:val=""/>
+      <w:lvlJc w:val="left"/>
+      <w:pPr>
+        <w:tabs>
+          <w:tab w:val="num" w:pos="6480"/>
+        </w:tabs>
+        <w:ind w:left="6480" w:hanging="360"/>
+      </w:pPr>
+      <w:rPr>
+        <w:rFonts w:ascii="Wingdings" w:hAnsi="Wingdings" w:hint="default"/>
+        <w:sz w:val="20"/>
+      </w:rPr>
+    </w:lvl>
+  </w:abstractNum>
+  <w:abstractNum w:abstractNumId="26" w15:restartNumberingAfterBreak="0">
     <w:nsid w:val="7AC778BB"/>
     <w:multiLevelType w:val="hybridMultilevel"/>
     <w:tmpl w:val="EFA657C6"/>
@@ -7323,7 +9896,7 @@
       </w:pPr>
     </w:lvl>
   </w:abstractNum>
-  <w:abstractNum w:abstractNumId="24" w15:restartNumberingAfterBreak="0">
+  <w:abstractNum w:abstractNumId="27" w15:restartNumberingAfterBreak="0">
     <w:nsid w:val="7F441DF1"/>
     <w:multiLevelType w:val="hybridMultilevel"/>
     <w:tmpl w:val="A5DC538E"/>
@@ -7464,55 +10037,55 @@
     </w:lvl>
   </w:abstractNum>
   <w:num w:numId="1">
-    <w:abstractNumId w:val="20"/>
+    <w:abstractNumId w:val="22"/>
   </w:num>
   <w:num w:numId="2">
-    <w:abstractNumId w:val="10"/>
+    <w:abstractNumId w:val="11"/>
   </w:num>
   <w:num w:numId="3">
-    <w:abstractNumId w:val="21"/>
+    <w:abstractNumId w:val="23"/>
   </w:num>
   <w:num w:numId="4">
-    <w:abstractNumId w:val="22"/>
+    <w:abstractNumId w:val="24"/>
   </w:num>
   <w:num w:numId="5">
-    <w:abstractNumId w:val="6"/>
+    <w:abstractNumId w:val="7"/>
   </w:num>
   <w:num w:numId="6">
-    <w:abstractNumId w:val="11"/>
+    <w:abstractNumId w:val="12"/>
   </w:num>
   <w:num w:numId="7">
-    <w:abstractNumId w:val="14"/>
+    <w:abstractNumId w:val="15"/>
   </w:num>
   <w:num w:numId="8">
-    <w:abstractNumId w:val="12"/>
+    <w:abstractNumId w:val="13"/>
   </w:num>
   <w:num w:numId="9">
-    <w:abstractNumId w:val="24"/>
+    <w:abstractNumId w:val="27"/>
   </w:num>
   <w:num w:numId="10">
-    <w:abstractNumId w:val="23"/>
+    <w:abstractNumId w:val="26"/>
   </w:num>
   <w:num w:numId="11">
     <w:abstractNumId w:val="2"/>
   </w:num>
   <w:num w:numId="12">
-    <w:abstractNumId w:val="15"/>
+    <w:abstractNumId w:val="16"/>
   </w:num>
   <w:num w:numId="13">
-    <w:abstractNumId w:val="13"/>
+    <w:abstractNumId w:val="14"/>
   </w:num>
   <w:num w:numId="14">
     <w:abstractNumId w:val="1"/>
   </w:num>
   <w:num w:numId="15">
-    <w:abstractNumId w:val="18"/>
+    <w:abstractNumId w:val="19"/>
   </w:num>
   <w:num w:numId="16">
-    <w:abstractNumId w:val="8"/>
+    <w:abstractNumId w:val="9"/>
   </w:num>
   <w:num w:numId="17">
-    <w:abstractNumId w:val="17"/>
+    <w:abstractNumId w:val="18"/>
   </w:num>
   <w:num w:numId="18">
     <w:abstractNumId w:val="4"/>
@@ -7521,22 +10094,31 @@
     <w:abstractNumId w:val="3"/>
   </w:num>
   <w:num w:numId="20">
-    <w:abstractNumId w:val="19"/>
+    <w:abstractNumId w:val="21"/>
   </w:num>
   <w:num w:numId="21">
-    <w:abstractNumId w:val="16"/>
+    <w:abstractNumId w:val="17"/>
   </w:num>
   <w:num w:numId="22">
     <w:abstractNumId w:val="5"/>
   </w:num>
   <w:num w:numId="23">
-    <w:abstractNumId w:val="9"/>
+    <w:abstractNumId w:val="10"/>
   </w:num>
   <w:num w:numId="24">
-    <w:abstractNumId w:val="7"/>
+    <w:abstractNumId w:val="8"/>
   </w:num>
   <w:num w:numId="25">
     <w:abstractNumId w:val="0"/>
+  </w:num>
+  <w:num w:numId="26">
+    <w:abstractNumId w:val="20"/>
+  </w:num>
+  <w:num w:numId="27">
+    <w:abstractNumId w:val="25"/>
+  </w:num>
+  <w:num w:numId="28">
+    <w:abstractNumId w:val="6"/>
   </w:num>
 </w:numbering>
 </file>
@@ -8001,6 +10583,7 @@
   <w:style w:type="character" w:default="1" w:styleId="DefaultParagraphFont">
     <w:name w:val="Default Paragraph Font"/>
     <w:uiPriority w:val="1"/>
+    <w:semiHidden/>
     <w:unhideWhenUsed/>
   </w:style>
   <w:style w:type="table" w:default="1" w:styleId="TableNormal">

</xml_diff>